<commit_message>
Assignment 3 draft started
</commit_message>
<xml_diff>
--- a/Assignments/Choudhury_metcs682_TermProjectPart1.docx
+++ b/Assignments/Choudhury_metcs682_TermProjectPart1.docx
@@ -5,7 +5,9 @@
     <w:sdt>
       <w:sdtPr>
         <w:rPr>
+          <w:rFonts w:ascii="Times New Roman" w:eastAsiaTheme="minorHAnsi" w:hAnsi="Times New Roman"/>
           <w:color w:val="5B9BD5" w:themeColor="accent1"/>
+          <w:sz w:val="24"/>
         </w:rPr>
         <w:id w:val="432784052"/>
         <w:docPartObj>
@@ -15,7 +17,7 @@
       </w:sdtPr>
       <w:sdtEndPr>
         <w:rPr>
-          <w:rFonts w:ascii="Arial Narrow" w:eastAsiaTheme="minorHAnsi" w:hAnsi="Arial Narrow" w:cs="Times New Roman"/>
+          <w:rFonts w:ascii="Arial Narrow" w:hAnsi="Arial Narrow" w:cs="Times New Roman"/>
           <w:color w:val="A6A6A6" w:themeColor="background1" w:themeShade="A6"/>
           <w:sz w:val="20"/>
           <w:szCs w:val="20"/>
@@ -392,7 +394,7 @@
                     <v:stroke joinstyle="miter"/>
                     <v:path gradientshapeok="t" o:connecttype="rect"/>
                   </v:shapetype>
-                  <v:shape id="Text Box 142" o:spid="_x0000_s1026" type="#_x0000_t202" style="position:absolute;left:0;text-align:left;margin-left:0;margin-top:0;width:516pt;height:43.9pt;z-index:251659264;visibility:visible;mso-wrap-style:square;mso-width-percent:1000;mso-height-percent:0;mso-top-percent:850;mso-wrap-distance-left:9pt;mso-wrap-distance-top:0;mso-wrap-distance-right:9pt;mso-wrap-distance-bottom:0;mso-position-horizontal:center;mso-position-horizontal-relative:margin;mso-position-vertical-relative:page;mso-width-percent:1000;mso-height-percent:0;mso-top-percent:850;mso-width-relative:margin;mso-height-relative:margin;v-text-anchor:bottom" o:gfxdata="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" filled="f" stroked="f" strokeweight=".5pt">
+                  <v:shape id="Text Box 142" o:spid="_x0000_s1026" type="#_x0000_t202" style="position:absolute;left:0;text-align:left;margin-left:0;margin-top:0;width:516pt;height:43.9pt;z-index:251659264;visibility:visible;mso-wrap-style:square;mso-width-percent:1000;mso-height-percent:0;mso-top-percent:850;mso-wrap-distance-left:9pt;mso-wrap-distance-top:0;mso-wrap-distance-right:9pt;mso-wrap-distance-bottom:0;mso-position-horizontal:center;mso-position-horizontal-relative:margin;mso-position-vertical-relative:page;mso-width-percent:1000;mso-height-percent:0;mso-top-percent:850;mso-width-relative:margin;mso-height-relative:margin;v-text-anchor:bottom" o:gfxdata="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" filled="f" stroked="f" strokeweight=".5pt">
                     <v:textbox style="mso-fit-shape-to-text:t" inset="0,0,0,0">
                       <w:txbxContent>
                         <w:sdt>
@@ -626,6 +628,7 @@
         </w:rPr>
         <w:t xml:space="preserve"> </w:t>
       </w:r>
+      <w:proofErr w:type="gramStart"/>
       <w:r>
         <w:rPr>
           <w:rFonts w:ascii="Arial Narrow" w:hAnsi="Arial Narrow" w:cs="Times New Roman"/>
@@ -681,10 +684,17 @@
         </w:rPr>
         <w:t>4</w:t>
       </w:r>
+      <w:proofErr w:type="gramEnd"/>
     </w:p>
     <w:bookmarkStart w:id="0" w:name="_Hlk54727767" w:displacedByCustomXml="next"/>
     <w:sdt>
       <w:sdtPr>
+        <w:rPr>
+          <w:rFonts w:ascii="Times New Roman" w:eastAsiaTheme="minorHAnsi" w:hAnsi="Times New Roman" w:cstheme="minorBidi"/>
+          <w:color w:val="auto"/>
+          <w:sz w:val="24"/>
+          <w:szCs w:val="22"/>
+        </w:rPr>
         <w:id w:val="-1589685841"/>
         <w:docPartObj>
           <w:docPartGallery w:val="Table of Contents"/>
@@ -693,13 +703,9 @@
       </w:sdtPr>
       <w:sdtEndPr>
         <w:rPr>
-          <w:rFonts w:ascii="Times New Roman" w:eastAsiaTheme="minorHAnsi" w:hAnsi="Times New Roman" w:cstheme="minorBidi"/>
           <w:b/>
           <w:bCs/>
           <w:noProof/>
-          <w:color w:val="auto"/>
-          <w:sz w:val="24"/>
-          <w:szCs w:val="22"/>
         </w:rPr>
       </w:sdtEndPr>
       <w:sdtContent>
@@ -715,13 +721,15 @@
           <w:pPr>
             <w:pStyle w:val="TOC1"/>
             <w:tabs>
-              <w:tab w:val="left" w:pos="440"/>
+              <w:tab w:val="left" w:pos="480"/>
               <w:tab w:val="right" w:leader="dot" w:pos="9350"/>
             </w:tabs>
             <w:rPr>
               <w:rFonts w:asciiTheme="minorHAnsi" w:eastAsiaTheme="minorEastAsia" w:hAnsiTheme="minorHAnsi"/>
               <w:noProof/>
-              <w:sz w:val="22"/>
+              <w:kern w:val="2"/>
+              <w:szCs w:val="24"/>
+              <w14:ligatures w14:val="standardContextual"/>
             </w:rPr>
           </w:pPr>
           <w:r>
@@ -733,7 +741,7 @@
           <w:r>
             <w:fldChar w:fldCharType="separate"/>
           </w:r>
-          <w:hyperlink w:anchor="_Toc157506006" w:history="1">
+          <w:hyperlink w:anchor="_Toc157632432" w:history="1">
             <w:r>
               <w:rPr>
                 <w:rStyle w:val="Hyperlink"/>
@@ -745,7 +753,9 @@
               <w:rPr>
                 <w:rFonts w:asciiTheme="minorHAnsi" w:eastAsiaTheme="minorEastAsia" w:hAnsiTheme="minorHAnsi"/>
                 <w:noProof/>
-                <w:sz w:val="22"/>
+                <w:kern w:val="2"/>
+                <w:szCs w:val="24"/>
+                <w14:ligatures w14:val="standardContextual"/>
               </w:rPr>
               <w:tab/>
             </w:r>
@@ -775,7 +785,7 @@
                 <w:noProof/>
                 <w:webHidden/>
               </w:rPr>
-              <w:instrText xml:space="preserve"> PAGEREF _Toc157506006 \h </w:instrText>
+              <w:instrText xml:space="preserve"> PAGEREF _Toc157632432 \h </w:instrText>
             </w:r>
             <w:r>
               <w:rPr>
@@ -795,7 +805,7 @@
                 <w:noProof/>
                 <w:webHidden/>
               </w:rPr>
-              <w:t>1</w:t>
+              <w:t>2</w:t>
             </w:r>
             <w:r>
               <w:rPr>
@@ -815,10 +825,12 @@
             <w:rPr>
               <w:rFonts w:asciiTheme="minorHAnsi" w:eastAsiaTheme="minorEastAsia" w:hAnsiTheme="minorHAnsi"/>
               <w:noProof/>
-              <w:sz w:val="22"/>
+              <w:kern w:val="2"/>
+              <w:szCs w:val="24"/>
+              <w14:ligatures w14:val="standardContextual"/>
             </w:rPr>
           </w:pPr>
-          <w:hyperlink w:anchor="_Toc157506007" w:history="1">
+          <w:hyperlink w:anchor="_Toc157632433" w:history="1">
             <w:r>
               <w:rPr>
                 <w:rStyle w:val="Hyperlink"/>
@@ -845,7 +857,7 @@
                 <w:noProof/>
                 <w:webHidden/>
               </w:rPr>
-              <w:instrText xml:space="preserve"> PAGEREF _Toc157506007 \h </w:instrText>
+              <w:instrText xml:space="preserve"> PAGEREF _Toc157632433 \h </w:instrText>
             </w:r>
             <w:r>
               <w:rPr>
@@ -865,7 +877,7 @@
                 <w:noProof/>
                 <w:webHidden/>
               </w:rPr>
-              <w:t>1</w:t>
+              <w:t>3</w:t>
             </w:r>
             <w:r>
               <w:rPr>
@@ -880,16 +892,18 @@
           <w:pPr>
             <w:pStyle w:val="TOC1"/>
             <w:tabs>
-              <w:tab w:val="left" w:pos="440"/>
+              <w:tab w:val="left" w:pos="480"/>
               <w:tab w:val="right" w:leader="dot" w:pos="9350"/>
             </w:tabs>
             <w:rPr>
               <w:rFonts w:asciiTheme="minorHAnsi" w:eastAsiaTheme="minorEastAsia" w:hAnsiTheme="minorHAnsi"/>
               <w:noProof/>
-              <w:sz w:val="22"/>
+              <w:kern w:val="2"/>
+              <w:szCs w:val="24"/>
+              <w14:ligatures w14:val="standardContextual"/>
             </w:rPr>
           </w:pPr>
-          <w:hyperlink w:anchor="_Toc157506008" w:history="1">
+          <w:hyperlink w:anchor="_Toc157632434" w:history="1">
             <w:r>
               <w:rPr>
                 <w:rStyle w:val="Hyperlink"/>
@@ -901,7 +915,9 @@
               <w:rPr>
                 <w:rFonts w:asciiTheme="minorHAnsi" w:eastAsiaTheme="minorEastAsia" w:hAnsiTheme="minorHAnsi"/>
                 <w:noProof/>
-                <w:sz w:val="22"/>
+                <w:kern w:val="2"/>
+                <w:szCs w:val="24"/>
+                <w14:ligatures w14:val="standardContextual"/>
               </w:rPr>
               <w:tab/>
             </w:r>
@@ -931,7 +947,7 @@
                 <w:noProof/>
                 <w:webHidden/>
               </w:rPr>
-              <w:instrText xml:space="preserve"> PAGEREF _Toc157506008 \h </w:instrText>
+              <w:instrText xml:space="preserve"> PAGEREF _Toc157632434 \h </w:instrText>
             </w:r>
             <w:r>
               <w:rPr>
@@ -951,7 +967,7 @@
                 <w:noProof/>
                 <w:webHidden/>
               </w:rPr>
-              <w:t>2</w:t>
+              <w:t>4</w:t>
             </w:r>
             <w:r>
               <w:rPr>
@@ -966,16 +982,18 @@
           <w:pPr>
             <w:pStyle w:val="TOC1"/>
             <w:tabs>
-              <w:tab w:val="left" w:pos="440"/>
+              <w:tab w:val="left" w:pos="480"/>
               <w:tab w:val="right" w:leader="dot" w:pos="9350"/>
             </w:tabs>
             <w:rPr>
               <w:rFonts w:asciiTheme="minorHAnsi" w:eastAsiaTheme="minorEastAsia" w:hAnsiTheme="minorHAnsi"/>
               <w:noProof/>
-              <w:sz w:val="22"/>
+              <w:kern w:val="2"/>
+              <w:szCs w:val="24"/>
+              <w14:ligatures w14:val="standardContextual"/>
             </w:rPr>
           </w:pPr>
-          <w:hyperlink w:anchor="_Toc157506009" w:history="1">
+          <w:hyperlink w:anchor="_Toc157632435" w:history="1">
             <w:r>
               <w:rPr>
                 <w:rStyle w:val="Hyperlink"/>
@@ -987,7 +1005,9 @@
               <w:rPr>
                 <w:rFonts w:asciiTheme="minorHAnsi" w:eastAsiaTheme="minorEastAsia" w:hAnsiTheme="minorHAnsi"/>
                 <w:noProof/>
-                <w:sz w:val="22"/>
+                <w:kern w:val="2"/>
+                <w:szCs w:val="24"/>
+                <w14:ligatures w14:val="standardContextual"/>
               </w:rPr>
               <w:tab/>
             </w:r>
@@ -1017,7 +1037,7 @@
                 <w:noProof/>
                 <w:webHidden/>
               </w:rPr>
-              <w:instrText xml:space="preserve"> PAGEREF _Toc157506009 \h </w:instrText>
+              <w:instrText xml:space="preserve"> PAGEREF _Toc157632435 \h </w:instrText>
             </w:r>
             <w:r>
               <w:rPr>
@@ -1037,7 +1057,7 @@
                 <w:noProof/>
                 <w:webHidden/>
               </w:rPr>
-              <w:t>2</w:t>
+              <w:t>4</w:t>
             </w:r>
             <w:r>
               <w:rPr>
@@ -1052,16 +1072,18 @@
           <w:pPr>
             <w:pStyle w:val="TOC2"/>
             <w:tabs>
-              <w:tab w:val="left" w:pos="880"/>
+              <w:tab w:val="left" w:pos="960"/>
               <w:tab w:val="right" w:leader="dot" w:pos="9350"/>
             </w:tabs>
             <w:rPr>
               <w:rFonts w:asciiTheme="minorHAnsi" w:eastAsiaTheme="minorEastAsia" w:hAnsiTheme="minorHAnsi"/>
               <w:noProof/>
-              <w:sz w:val="22"/>
+              <w:kern w:val="2"/>
+              <w:szCs w:val="24"/>
+              <w14:ligatures w14:val="standardContextual"/>
             </w:rPr>
           </w:pPr>
-          <w:hyperlink w:anchor="_Toc157506010" w:history="1">
+          <w:hyperlink w:anchor="_Toc157632436" w:history="1">
             <w:r>
               <w:rPr>
                 <w:rStyle w:val="Hyperlink"/>
@@ -1073,7 +1095,9 @@
               <w:rPr>
                 <w:rFonts w:asciiTheme="minorHAnsi" w:eastAsiaTheme="minorEastAsia" w:hAnsiTheme="minorHAnsi"/>
                 <w:noProof/>
-                <w:sz w:val="22"/>
+                <w:kern w:val="2"/>
+                <w:szCs w:val="24"/>
+                <w14:ligatures w14:val="standardContextual"/>
               </w:rPr>
               <w:tab/>
             </w:r>
@@ -1103,7 +1127,7 @@
                 <w:noProof/>
                 <w:webHidden/>
               </w:rPr>
-              <w:instrText xml:space="preserve"> PAGEREF _Toc157506010 \h </w:instrText>
+              <w:instrText xml:space="preserve"> PAGEREF _Toc157632436 \h </w:instrText>
             </w:r>
             <w:r>
               <w:rPr>
@@ -1123,7 +1147,7 @@
                 <w:noProof/>
                 <w:webHidden/>
               </w:rPr>
-              <w:t>2</w:t>
+              <w:t>4</w:t>
             </w:r>
             <w:r>
               <w:rPr>
@@ -1138,16 +1162,18 @@
           <w:pPr>
             <w:pStyle w:val="TOC2"/>
             <w:tabs>
-              <w:tab w:val="left" w:pos="880"/>
+              <w:tab w:val="left" w:pos="960"/>
               <w:tab w:val="right" w:leader="dot" w:pos="9350"/>
             </w:tabs>
             <w:rPr>
               <w:rFonts w:asciiTheme="minorHAnsi" w:eastAsiaTheme="minorEastAsia" w:hAnsiTheme="minorHAnsi"/>
               <w:noProof/>
-              <w:sz w:val="22"/>
+              <w:kern w:val="2"/>
+              <w:szCs w:val="24"/>
+              <w14:ligatures w14:val="standardContextual"/>
             </w:rPr>
           </w:pPr>
-          <w:hyperlink w:anchor="_Toc157506011" w:history="1">
+          <w:hyperlink w:anchor="_Toc157632437" w:history="1">
             <w:r>
               <w:rPr>
                 <w:rStyle w:val="Hyperlink"/>
@@ -1159,7 +1185,9 @@
               <w:rPr>
                 <w:rFonts w:asciiTheme="minorHAnsi" w:eastAsiaTheme="minorEastAsia" w:hAnsiTheme="minorHAnsi"/>
                 <w:noProof/>
-                <w:sz w:val="22"/>
+                <w:kern w:val="2"/>
+                <w:szCs w:val="24"/>
+                <w14:ligatures w14:val="standardContextual"/>
               </w:rPr>
               <w:tab/>
             </w:r>
@@ -1168,7 +1196,7 @@
                 <w:rStyle w:val="Hyperlink"/>
                 <w:noProof/>
               </w:rPr>
-              <w:t>Second User Story</w:t>
+              <w:t>Second user story</w:t>
             </w:r>
             <w:r>
               <w:rPr>
@@ -1189,7 +1217,7 @@
                 <w:noProof/>
                 <w:webHidden/>
               </w:rPr>
-              <w:instrText xml:space="preserve"> PAGEREF _Toc157506011 \h </w:instrText>
+              <w:instrText xml:space="preserve"> PAGEREF _Toc157632437 \h </w:instrText>
             </w:r>
             <w:r>
               <w:rPr>
@@ -1209,7 +1237,7 @@
                 <w:noProof/>
                 <w:webHidden/>
               </w:rPr>
-              <w:t>2</w:t>
+              <w:t>4</w:t>
             </w:r>
             <w:r>
               <w:rPr>
@@ -1224,16 +1252,18 @@
           <w:pPr>
             <w:pStyle w:val="TOC1"/>
             <w:tabs>
-              <w:tab w:val="left" w:pos="440"/>
+              <w:tab w:val="left" w:pos="480"/>
               <w:tab w:val="right" w:leader="dot" w:pos="9350"/>
             </w:tabs>
             <w:rPr>
               <w:rFonts w:asciiTheme="minorHAnsi" w:eastAsiaTheme="minorEastAsia" w:hAnsiTheme="minorHAnsi"/>
               <w:noProof/>
-              <w:sz w:val="22"/>
+              <w:kern w:val="2"/>
+              <w:szCs w:val="24"/>
+              <w14:ligatures w14:val="standardContextual"/>
             </w:rPr>
           </w:pPr>
-          <w:hyperlink w:anchor="_Toc157506012" w:history="1">
+          <w:hyperlink w:anchor="_Toc157632438" w:history="1">
             <w:r>
               <w:rPr>
                 <w:rStyle w:val="Hyperlink"/>
@@ -1245,7 +1275,9 @@
               <w:rPr>
                 <w:rFonts w:asciiTheme="minorHAnsi" w:eastAsiaTheme="minorEastAsia" w:hAnsiTheme="minorHAnsi"/>
                 <w:noProof/>
-                <w:sz w:val="22"/>
+                <w:kern w:val="2"/>
+                <w:szCs w:val="24"/>
+                <w14:ligatures w14:val="standardContextual"/>
               </w:rPr>
               <w:tab/>
             </w:r>
@@ -1275,7 +1307,7 @@
                 <w:noProof/>
                 <w:webHidden/>
               </w:rPr>
-              <w:instrText xml:space="preserve"> PAGEREF _Toc157506012 \h </w:instrText>
+              <w:instrText xml:space="preserve"> PAGEREF _Toc157632438 \h </w:instrText>
             </w:r>
             <w:r>
               <w:rPr>
@@ -1295,7 +1327,7 @@
                 <w:noProof/>
                 <w:webHidden/>
               </w:rPr>
-              <w:t>2</w:t>
+              <w:t>4</w:t>
             </w:r>
             <w:r>
               <w:rPr>
@@ -1310,16 +1342,18 @@
           <w:pPr>
             <w:pStyle w:val="TOC1"/>
             <w:tabs>
-              <w:tab w:val="left" w:pos="440"/>
+              <w:tab w:val="left" w:pos="480"/>
               <w:tab w:val="right" w:leader="dot" w:pos="9350"/>
             </w:tabs>
             <w:rPr>
               <w:rFonts w:asciiTheme="minorHAnsi" w:eastAsiaTheme="minorEastAsia" w:hAnsiTheme="minorHAnsi"/>
               <w:noProof/>
-              <w:sz w:val="22"/>
+              <w:kern w:val="2"/>
+              <w:szCs w:val="24"/>
+              <w14:ligatures w14:val="standardContextual"/>
             </w:rPr>
           </w:pPr>
-          <w:hyperlink w:anchor="_Toc157506013" w:history="1">
+          <w:hyperlink w:anchor="_Toc157632439" w:history="1">
             <w:r>
               <w:rPr>
                 <w:rStyle w:val="Hyperlink"/>
@@ -1331,7 +1365,9 @@
               <w:rPr>
                 <w:rFonts w:asciiTheme="minorHAnsi" w:eastAsiaTheme="minorEastAsia" w:hAnsiTheme="minorHAnsi"/>
                 <w:noProof/>
-                <w:sz w:val="22"/>
+                <w:kern w:val="2"/>
+                <w:szCs w:val="24"/>
+                <w14:ligatures w14:val="standardContextual"/>
               </w:rPr>
               <w:tab/>
             </w:r>
@@ -1361,7 +1397,7 @@
                 <w:noProof/>
                 <w:webHidden/>
               </w:rPr>
-              <w:instrText xml:space="preserve"> PAGEREF _Toc157506013 \h </w:instrText>
+              <w:instrText xml:space="preserve"> PAGEREF _Toc157632439 \h </w:instrText>
             </w:r>
             <w:r>
               <w:rPr>
@@ -1381,7 +1417,7 @@
                 <w:noProof/>
                 <w:webHidden/>
               </w:rPr>
-              <w:t>2</w:t>
+              <w:t>5</w:t>
             </w:r>
             <w:r>
               <w:rPr>
@@ -1396,16 +1432,18 @@
           <w:pPr>
             <w:pStyle w:val="TOC2"/>
             <w:tabs>
-              <w:tab w:val="left" w:pos="880"/>
+              <w:tab w:val="left" w:pos="960"/>
               <w:tab w:val="right" w:leader="dot" w:pos="9350"/>
             </w:tabs>
             <w:rPr>
               <w:rFonts w:asciiTheme="minorHAnsi" w:eastAsiaTheme="minorEastAsia" w:hAnsiTheme="minorHAnsi"/>
               <w:noProof/>
-              <w:sz w:val="22"/>
+              <w:kern w:val="2"/>
+              <w:szCs w:val="24"/>
+              <w14:ligatures w14:val="standardContextual"/>
             </w:rPr>
           </w:pPr>
-          <w:hyperlink w:anchor="_Toc157506014" w:history="1">
+          <w:hyperlink w:anchor="_Toc157632440" w:history="1">
             <w:r>
               <w:rPr>
                 <w:rStyle w:val="Hyperlink"/>
@@ -1417,7 +1455,9 @@
               <w:rPr>
                 <w:rFonts w:asciiTheme="minorHAnsi" w:eastAsiaTheme="minorEastAsia" w:hAnsiTheme="minorHAnsi"/>
                 <w:noProof/>
-                <w:sz w:val="22"/>
+                <w:kern w:val="2"/>
+                <w:szCs w:val="24"/>
+                <w14:ligatures w14:val="standardContextual"/>
               </w:rPr>
               <w:tab/>
             </w:r>
@@ -1447,7 +1487,7 @@
                 <w:noProof/>
                 <w:webHidden/>
               </w:rPr>
-              <w:instrText xml:space="preserve"> PAGEREF _Toc157506014 \h </w:instrText>
+              <w:instrText xml:space="preserve"> PAGEREF _Toc157632440 \h </w:instrText>
             </w:r>
             <w:r>
               <w:rPr>
@@ -1467,7 +1507,7 @@
                 <w:noProof/>
                 <w:webHidden/>
               </w:rPr>
-              <w:t>2</w:t>
+              <w:t>5</w:t>
             </w:r>
             <w:r>
               <w:rPr>
@@ -1482,16 +1522,18 @@
           <w:pPr>
             <w:pStyle w:val="TOC2"/>
             <w:tabs>
-              <w:tab w:val="left" w:pos="880"/>
+              <w:tab w:val="left" w:pos="960"/>
               <w:tab w:val="right" w:leader="dot" w:pos="9350"/>
             </w:tabs>
             <w:rPr>
               <w:rFonts w:asciiTheme="minorHAnsi" w:eastAsiaTheme="minorEastAsia" w:hAnsiTheme="minorHAnsi"/>
               <w:noProof/>
-              <w:sz w:val="22"/>
+              <w:kern w:val="2"/>
+              <w:szCs w:val="24"/>
+              <w14:ligatures w14:val="standardContextual"/>
             </w:rPr>
           </w:pPr>
-          <w:hyperlink w:anchor="_Toc157506015" w:history="1">
+          <w:hyperlink w:anchor="_Toc157632441" w:history="1">
             <w:r>
               <w:rPr>
                 <w:rStyle w:val="Hyperlink"/>
@@ -1503,7 +1545,9 @@
               <w:rPr>
                 <w:rFonts w:asciiTheme="minorHAnsi" w:eastAsiaTheme="minorEastAsia" w:hAnsiTheme="minorHAnsi"/>
                 <w:noProof/>
-                <w:sz w:val="22"/>
+                <w:kern w:val="2"/>
+                <w:szCs w:val="24"/>
+                <w14:ligatures w14:val="standardContextual"/>
               </w:rPr>
               <w:tab/>
             </w:r>
@@ -1533,7 +1577,7 @@
                 <w:noProof/>
                 <w:webHidden/>
               </w:rPr>
-              <w:instrText xml:space="preserve"> PAGEREF _Toc157506015 \h </w:instrText>
+              <w:instrText xml:space="preserve"> PAGEREF _Toc157632441 \h </w:instrText>
             </w:r>
             <w:r>
               <w:rPr>
@@ -1553,7 +1597,7 @@
                 <w:noProof/>
                 <w:webHidden/>
               </w:rPr>
-              <w:t>3</w:t>
+              <w:t>5</w:t>
             </w:r>
             <w:r>
               <w:rPr>
@@ -1573,10 +1617,12 @@
             <w:rPr>
               <w:rFonts w:asciiTheme="minorHAnsi" w:eastAsiaTheme="minorEastAsia" w:hAnsiTheme="minorHAnsi"/>
               <w:noProof/>
-              <w:sz w:val="22"/>
+              <w:kern w:val="2"/>
+              <w:szCs w:val="24"/>
+              <w14:ligatures w14:val="standardContextual"/>
             </w:rPr>
           </w:pPr>
-          <w:hyperlink w:anchor="_Toc157506016" w:history="1">
+          <w:hyperlink w:anchor="_Toc157632442" w:history="1">
             <w:r>
               <w:rPr>
                 <w:rStyle w:val="Hyperlink"/>
@@ -1603,7 +1649,7 @@
                 <w:noProof/>
                 <w:webHidden/>
               </w:rPr>
-              <w:instrText xml:space="preserve"> PAGEREF _Toc157506016 \h </w:instrText>
+              <w:instrText xml:space="preserve"> PAGEREF _Toc157632442 \h </w:instrText>
             </w:r>
             <w:r>
               <w:rPr>
@@ -1623,7 +1669,7 @@
                 <w:noProof/>
                 <w:webHidden/>
               </w:rPr>
-              <w:t>3</w:t>
+              <w:t>5</w:t>
             </w:r>
             <w:r>
               <w:rPr>
@@ -1638,16 +1684,18 @@
           <w:pPr>
             <w:pStyle w:val="TOC1"/>
             <w:tabs>
-              <w:tab w:val="left" w:pos="660"/>
+              <w:tab w:val="left" w:pos="720"/>
               <w:tab w:val="right" w:leader="dot" w:pos="9350"/>
             </w:tabs>
             <w:rPr>
               <w:rFonts w:asciiTheme="minorHAnsi" w:eastAsiaTheme="minorEastAsia" w:hAnsiTheme="minorHAnsi"/>
               <w:noProof/>
-              <w:sz w:val="22"/>
+              <w:kern w:val="2"/>
+              <w:szCs w:val="24"/>
+              <w14:ligatures w14:val="standardContextual"/>
             </w:rPr>
           </w:pPr>
-          <w:hyperlink w:anchor="_Toc157506017" w:history="1">
+          <w:hyperlink w:anchor="_Toc157632443" w:history="1">
             <w:r>
               <w:rPr>
                 <w:rStyle w:val="Hyperlink"/>
@@ -1659,7 +1707,9 @@
               <w:rPr>
                 <w:rFonts w:asciiTheme="minorHAnsi" w:eastAsiaTheme="minorEastAsia" w:hAnsiTheme="minorHAnsi"/>
                 <w:noProof/>
-                <w:sz w:val="22"/>
+                <w:kern w:val="2"/>
+                <w:szCs w:val="24"/>
+                <w14:ligatures w14:val="standardContextual"/>
               </w:rPr>
               <w:tab/>
             </w:r>
@@ -1689,7 +1739,7 @@
                 <w:noProof/>
                 <w:webHidden/>
               </w:rPr>
-              <w:instrText xml:space="preserve"> PAGEREF _Toc157506017 \h </w:instrText>
+              <w:instrText xml:space="preserve"> PAGEREF _Toc157632443 \h </w:instrText>
             </w:r>
             <w:r>
               <w:rPr>
@@ -1709,7 +1759,7 @@
                 <w:noProof/>
                 <w:webHidden/>
               </w:rPr>
-              <w:t>3</w:t>
+              <w:t>6</w:t>
             </w:r>
             <w:r>
               <w:rPr>
@@ -1724,16 +1774,18 @@
           <w:pPr>
             <w:pStyle w:val="TOC1"/>
             <w:tabs>
-              <w:tab w:val="left" w:pos="440"/>
+              <w:tab w:val="left" w:pos="480"/>
               <w:tab w:val="right" w:leader="dot" w:pos="9350"/>
             </w:tabs>
             <w:rPr>
               <w:rFonts w:asciiTheme="minorHAnsi" w:eastAsiaTheme="minorEastAsia" w:hAnsiTheme="minorHAnsi"/>
               <w:noProof/>
-              <w:sz w:val="22"/>
+              <w:kern w:val="2"/>
+              <w:szCs w:val="24"/>
+              <w14:ligatures w14:val="standardContextual"/>
             </w:rPr>
           </w:pPr>
-          <w:hyperlink w:anchor="_Toc157506018" w:history="1">
+          <w:hyperlink w:anchor="_Toc157632444" w:history="1">
             <w:r>
               <w:rPr>
                 <w:rStyle w:val="Hyperlink"/>
@@ -1745,7 +1797,9 @@
               <w:rPr>
                 <w:rFonts w:asciiTheme="minorHAnsi" w:eastAsiaTheme="minorEastAsia" w:hAnsiTheme="minorHAnsi"/>
                 <w:noProof/>
-                <w:sz w:val="22"/>
+                <w:kern w:val="2"/>
+                <w:szCs w:val="24"/>
+                <w14:ligatures w14:val="standardContextual"/>
               </w:rPr>
               <w:tab/>
             </w:r>
@@ -1775,7 +1829,7 @@
                 <w:noProof/>
                 <w:webHidden/>
               </w:rPr>
-              <w:instrText xml:space="preserve"> PAGEREF _Toc157506018 \h </w:instrText>
+              <w:instrText xml:space="preserve"> PAGEREF _Toc157632444 \h </w:instrText>
             </w:r>
             <w:r>
               <w:rPr>
@@ -1795,7 +1849,7 @@
                 <w:noProof/>
                 <w:webHidden/>
               </w:rPr>
-              <w:t>3</w:t>
+              <w:t>6</w:t>
             </w:r>
             <w:r>
               <w:rPr>
@@ -1810,16 +1864,18 @@
           <w:pPr>
             <w:pStyle w:val="TOC1"/>
             <w:tabs>
-              <w:tab w:val="left" w:pos="440"/>
+              <w:tab w:val="left" w:pos="480"/>
               <w:tab w:val="right" w:leader="dot" w:pos="9350"/>
             </w:tabs>
             <w:rPr>
               <w:rFonts w:asciiTheme="minorHAnsi" w:eastAsiaTheme="minorEastAsia" w:hAnsiTheme="minorHAnsi"/>
               <w:noProof/>
-              <w:sz w:val="22"/>
+              <w:kern w:val="2"/>
+              <w:szCs w:val="24"/>
+              <w14:ligatures w14:val="standardContextual"/>
             </w:rPr>
           </w:pPr>
-          <w:hyperlink w:anchor="_Toc157506019" w:history="1">
+          <w:hyperlink w:anchor="_Toc157632445" w:history="1">
             <w:r>
               <w:rPr>
                 <w:rStyle w:val="Hyperlink"/>
@@ -1831,7 +1887,9 @@
               <w:rPr>
                 <w:rFonts w:asciiTheme="minorHAnsi" w:eastAsiaTheme="minorEastAsia" w:hAnsiTheme="minorHAnsi"/>
                 <w:noProof/>
-                <w:sz w:val="22"/>
+                <w:kern w:val="2"/>
+                <w:szCs w:val="24"/>
+                <w14:ligatures w14:val="standardContextual"/>
               </w:rPr>
               <w:tab/>
             </w:r>
@@ -1861,7 +1919,7 @@
                 <w:noProof/>
                 <w:webHidden/>
               </w:rPr>
-              <w:instrText xml:space="preserve"> PAGEREF _Toc157506019 \h </w:instrText>
+              <w:instrText xml:space="preserve"> PAGEREF _Toc157632445 \h </w:instrText>
             </w:r>
             <w:r>
               <w:rPr>
@@ -1881,7 +1939,7 @@
                 <w:noProof/>
                 <w:webHidden/>
               </w:rPr>
-              <w:t>3</w:t>
+              <w:t>6</w:t>
             </w:r>
             <w:r>
               <w:rPr>
@@ -1901,10 +1959,12 @@
             <w:rPr>
               <w:rFonts w:asciiTheme="minorHAnsi" w:eastAsiaTheme="minorEastAsia" w:hAnsiTheme="minorHAnsi"/>
               <w:noProof/>
-              <w:sz w:val="22"/>
+              <w:kern w:val="2"/>
+              <w:szCs w:val="24"/>
+              <w14:ligatures w14:val="standardContextual"/>
             </w:rPr>
           </w:pPr>
-          <w:hyperlink w:anchor="_Toc157506020" w:history="1">
+          <w:hyperlink w:anchor="_Toc157632446" w:history="1">
             <w:r>
               <w:rPr>
                 <w:rStyle w:val="Hyperlink"/>
@@ -1935,7 +1995,7 @@
                 <w:noProof/>
                 <w:webHidden/>
               </w:rPr>
-              <w:instrText xml:space="preserve"> PAGEREF _Toc157506020 \h </w:instrText>
+              <w:instrText xml:space="preserve"> PAGEREF _Toc157632446 \h </w:instrText>
             </w:r>
             <w:r>
               <w:rPr>
@@ -1955,7 +2015,7 @@
                 <w:noProof/>
                 <w:webHidden/>
               </w:rPr>
-              <w:t>3</w:t>
+              <w:t>6</w:t>
             </w:r>
             <w:r>
               <w:rPr>
@@ -1975,10 +2035,12 @@
             <w:rPr>
               <w:rFonts w:asciiTheme="minorHAnsi" w:eastAsiaTheme="minorEastAsia" w:hAnsiTheme="minorHAnsi"/>
               <w:noProof/>
-              <w:sz w:val="22"/>
+              <w:kern w:val="2"/>
+              <w:szCs w:val="24"/>
+              <w14:ligatures w14:val="standardContextual"/>
             </w:rPr>
           </w:pPr>
-          <w:hyperlink w:anchor="_Toc157506021" w:history="1">
+          <w:hyperlink w:anchor="_Toc157632447" w:history="1">
             <w:r>
               <w:rPr>
                 <w:rStyle w:val="Hyperlink"/>
@@ -2009,7 +2071,7 @@
                 <w:noProof/>
                 <w:webHidden/>
               </w:rPr>
-              <w:instrText xml:space="preserve"> PAGEREF _Toc157506021 \h </w:instrText>
+              <w:instrText xml:space="preserve"> PAGEREF _Toc157632447 \h </w:instrText>
             </w:r>
             <w:r>
               <w:rPr>
@@ -2029,7 +2091,7 @@
                 <w:noProof/>
                 <w:webHidden/>
               </w:rPr>
-              <w:t>4</w:t>
+              <w:t>6</w:t>
             </w:r>
             <w:r>
               <w:rPr>
@@ -2049,10 +2111,12 @@
             <w:rPr>
               <w:rFonts w:asciiTheme="minorHAnsi" w:eastAsiaTheme="minorEastAsia" w:hAnsiTheme="minorHAnsi"/>
               <w:noProof/>
-              <w:sz w:val="22"/>
+              <w:kern w:val="2"/>
+              <w:szCs w:val="24"/>
+              <w14:ligatures w14:val="standardContextual"/>
             </w:rPr>
           </w:pPr>
-          <w:hyperlink w:anchor="_Toc157506022" w:history="1">
+          <w:hyperlink w:anchor="_Toc157632448" w:history="1">
             <w:r>
               <w:rPr>
                 <w:rStyle w:val="Hyperlink"/>
@@ -2079,7 +2143,7 @@
                 <w:noProof/>
                 <w:webHidden/>
               </w:rPr>
-              <w:instrText xml:space="preserve"> PAGEREF _Toc157506022 \h </w:instrText>
+              <w:instrText xml:space="preserve"> PAGEREF _Toc157632448 \h </w:instrText>
             </w:r>
             <w:r>
               <w:rPr>
@@ -2099,7 +2163,7 @@
                 <w:noProof/>
                 <w:webHidden/>
               </w:rPr>
-              <w:t>4</w:t>
+              <w:t>6</w:t>
             </w:r>
             <w:r>
               <w:rPr>
@@ -2114,16 +2178,18 @@
           <w:pPr>
             <w:pStyle w:val="TOC1"/>
             <w:tabs>
-              <w:tab w:val="left" w:pos="440"/>
+              <w:tab w:val="left" w:pos="480"/>
               <w:tab w:val="right" w:leader="dot" w:pos="9350"/>
             </w:tabs>
             <w:rPr>
               <w:rFonts w:asciiTheme="minorHAnsi" w:eastAsiaTheme="minorEastAsia" w:hAnsiTheme="minorHAnsi"/>
               <w:noProof/>
-              <w:sz w:val="22"/>
+              <w:kern w:val="2"/>
+              <w:szCs w:val="24"/>
+              <w14:ligatures w14:val="standardContextual"/>
             </w:rPr>
           </w:pPr>
-          <w:hyperlink w:anchor="_Toc157506023" w:history="1">
+          <w:hyperlink w:anchor="_Toc157632449" w:history="1">
             <w:r>
               <w:rPr>
                 <w:rStyle w:val="Hyperlink"/>
@@ -2135,7 +2201,9 @@
               <w:rPr>
                 <w:rFonts w:asciiTheme="minorHAnsi" w:eastAsiaTheme="minorEastAsia" w:hAnsiTheme="minorHAnsi"/>
                 <w:noProof/>
-                <w:sz w:val="22"/>
+                <w:kern w:val="2"/>
+                <w:szCs w:val="24"/>
+                <w14:ligatures w14:val="standardContextual"/>
               </w:rPr>
               <w:tab/>
             </w:r>
@@ -2165,7 +2233,7 @@
                 <w:noProof/>
                 <w:webHidden/>
               </w:rPr>
-              <w:instrText xml:space="preserve"> PAGEREF _Toc157506023 \h </w:instrText>
+              <w:instrText xml:space="preserve"> PAGEREF _Toc157632449 \h </w:instrText>
             </w:r>
             <w:r>
               <w:rPr>
@@ -2185,7 +2253,7 @@
                 <w:noProof/>
                 <w:webHidden/>
               </w:rPr>
-              <w:t>5</w:t>
+              <w:t>7</w:t>
             </w:r>
             <w:r>
               <w:rPr>
@@ -2200,16 +2268,18 @@
           <w:pPr>
             <w:pStyle w:val="TOC2"/>
             <w:tabs>
-              <w:tab w:val="left" w:pos="880"/>
+              <w:tab w:val="left" w:pos="960"/>
               <w:tab w:val="right" w:leader="dot" w:pos="9350"/>
             </w:tabs>
             <w:rPr>
               <w:rFonts w:asciiTheme="minorHAnsi" w:eastAsiaTheme="minorEastAsia" w:hAnsiTheme="minorHAnsi"/>
               <w:noProof/>
-              <w:sz w:val="22"/>
+              <w:kern w:val="2"/>
+              <w:szCs w:val="24"/>
+              <w14:ligatures w14:val="standardContextual"/>
             </w:rPr>
           </w:pPr>
-          <w:hyperlink w:anchor="_Toc157506024" w:history="1">
+          <w:hyperlink w:anchor="_Toc157632450" w:history="1">
             <w:r>
               <w:rPr>
                 <w:rStyle w:val="Hyperlink"/>
@@ -2221,7 +2291,9 @@
               <w:rPr>
                 <w:rFonts w:asciiTheme="minorHAnsi" w:eastAsiaTheme="minorEastAsia" w:hAnsiTheme="minorHAnsi"/>
                 <w:noProof/>
-                <w:sz w:val="22"/>
+                <w:kern w:val="2"/>
+                <w:szCs w:val="24"/>
+                <w14:ligatures w14:val="standardContextual"/>
               </w:rPr>
               <w:tab/>
             </w:r>
@@ -2251,7 +2323,7 @@
                 <w:noProof/>
                 <w:webHidden/>
               </w:rPr>
-              <w:instrText xml:space="preserve"> PAGEREF _Toc157506024 \h </w:instrText>
+              <w:instrText xml:space="preserve"> PAGEREF _Toc157632450 \h </w:instrText>
             </w:r>
             <w:r>
               <w:rPr>
@@ -2271,7 +2343,7 @@
                 <w:noProof/>
                 <w:webHidden/>
               </w:rPr>
-              <w:t>5</w:t>
+              <w:t>7</w:t>
             </w:r>
             <w:r>
               <w:rPr>
@@ -2286,16 +2358,18 @@
           <w:pPr>
             <w:pStyle w:val="TOC2"/>
             <w:tabs>
-              <w:tab w:val="left" w:pos="880"/>
+              <w:tab w:val="left" w:pos="960"/>
               <w:tab w:val="right" w:leader="dot" w:pos="9350"/>
             </w:tabs>
             <w:rPr>
               <w:rFonts w:asciiTheme="minorHAnsi" w:eastAsiaTheme="minorEastAsia" w:hAnsiTheme="minorHAnsi"/>
               <w:noProof/>
-              <w:sz w:val="22"/>
+              <w:kern w:val="2"/>
+              <w:szCs w:val="24"/>
+              <w14:ligatures w14:val="standardContextual"/>
             </w:rPr>
           </w:pPr>
-          <w:hyperlink w:anchor="_Toc157506025" w:history="1">
+          <w:hyperlink w:anchor="_Toc157632451" w:history="1">
             <w:r>
               <w:rPr>
                 <w:rStyle w:val="Hyperlink"/>
@@ -2307,7 +2381,9 @@
               <w:rPr>
                 <w:rFonts w:asciiTheme="minorHAnsi" w:eastAsiaTheme="minorEastAsia" w:hAnsiTheme="minorHAnsi"/>
                 <w:noProof/>
-                <w:sz w:val="22"/>
+                <w:kern w:val="2"/>
+                <w:szCs w:val="24"/>
+                <w14:ligatures w14:val="standardContextual"/>
               </w:rPr>
               <w:tab/>
             </w:r>
@@ -2337,7 +2413,7 @@
                 <w:noProof/>
                 <w:webHidden/>
               </w:rPr>
-              <w:instrText xml:space="preserve"> PAGEREF _Toc157506025 \h </w:instrText>
+              <w:instrText xml:space="preserve"> PAGEREF _Toc157632451 \h </w:instrText>
             </w:r>
             <w:r>
               <w:rPr>
@@ -2357,7 +2433,7 @@
                 <w:noProof/>
                 <w:webHidden/>
               </w:rPr>
-              <w:t>5</w:t>
+              <w:t>8</w:t>
             </w:r>
             <w:r>
               <w:rPr>
@@ -2372,16 +2448,18 @@
           <w:pPr>
             <w:pStyle w:val="TOC2"/>
             <w:tabs>
-              <w:tab w:val="left" w:pos="880"/>
+              <w:tab w:val="left" w:pos="960"/>
               <w:tab w:val="right" w:leader="dot" w:pos="9350"/>
             </w:tabs>
             <w:rPr>
               <w:rFonts w:asciiTheme="minorHAnsi" w:eastAsiaTheme="minorEastAsia" w:hAnsiTheme="minorHAnsi"/>
               <w:noProof/>
-              <w:sz w:val="22"/>
+              <w:kern w:val="2"/>
+              <w:szCs w:val="24"/>
+              <w14:ligatures w14:val="standardContextual"/>
             </w:rPr>
           </w:pPr>
-          <w:hyperlink w:anchor="_Toc157506026" w:history="1">
+          <w:hyperlink w:anchor="_Toc157632452" w:history="1">
             <w:r>
               <w:rPr>
                 <w:rStyle w:val="Hyperlink"/>
@@ -2393,7 +2471,9 @@
               <w:rPr>
                 <w:rFonts w:asciiTheme="minorHAnsi" w:eastAsiaTheme="minorEastAsia" w:hAnsiTheme="minorHAnsi"/>
                 <w:noProof/>
-                <w:sz w:val="22"/>
+                <w:kern w:val="2"/>
+                <w:szCs w:val="24"/>
+                <w14:ligatures w14:val="standardContextual"/>
               </w:rPr>
               <w:tab/>
             </w:r>
@@ -2423,7 +2503,7 @@
                 <w:noProof/>
                 <w:webHidden/>
               </w:rPr>
-              <w:instrText xml:space="preserve"> PAGEREF _Toc157506026 \h </w:instrText>
+              <w:instrText xml:space="preserve"> PAGEREF _Toc157632452 \h </w:instrText>
             </w:r>
             <w:r>
               <w:rPr>
@@ -2443,7 +2523,7 @@
                 <w:noProof/>
                 <w:webHidden/>
               </w:rPr>
-              <w:t>5</w:t>
+              <w:t>8</w:t>
             </w:r>
             <w:r>
               <w:rPr>
@@ -2458,16 +2538,18 @@
           <w:pPr>
             <w:pStyle w:val="TOC2"/>
             <w:tabs>
-              <w:tab w:val="left" w:pos="880"/>
+              <w:tab w:val="left" w:pos="960"/>
               <w:tab w:val="right" w:leader="dot" w:pos="9350"/>
             </w:tabs>
             <w:rPr>
               <w:rFonts w:asciiTheme="minorHAnsi" w:eastAsiaTheme="minorEastAsia" w:hAnsiTheme="minorHAnsi"/>
               <w:noProof/>
-              <w:sz w:val="22"/>
+              <w:kern w:val="2"/>
+              <w:szCs w:val="24"/>
+              <w14:ligatures w14:val="standardContextual"/>
             </w:rPr>
           </w:pPr>
-          <w:hyperlink w:anchor="_Toc157506027" w:history="1">
+          <w:hyperlink w:anchor="_Toc157632453" w:history="1">
             <w:r>
               <w:rPr>
                 <w:rStyle w:val="Hyperlink"/>
@@ -2479,7 +2561,9 @@
               <w:rPr>
                 <w:rFonts w:asciiTheme="minorHAnsi" w:eastAsiaTheme="minorEastAsia" w:hAnsiTheme="minorHAnsi"/>
                 <w:noProof/>
-                <w:sz w:val="22"/>
+                <w:kern w:val="2"/>
+                <w:szCs w:val="24"/>
+                <w14:ligatures w14:val="standardContextual"/>
               </w:rPr>
               <w:tab/>
             </w:r>
@@ -2509,7 +2593,7 @@
                 <w:noProof/>
                 <w:webHidden/>
               </w:rPr>
-              <w:instrText xml:space="preserve"> PAGEREF _Toc157506027 \h </w:instrText>
+              <w:instrText xml:space="preserve"> PAGEREF _Toc157632453 \h </w:instrText>
             </w:r>
             <w:r>
               <w:rPr>
@@ -2529,7 +2613,7 @@
                 <w:noProof/>
                 <w:webHidden/>
               </w:rPr>
-              <w:t>5</w:t>
+              <w:t>8</w:t>
             </w:r>
             <w:r>
               <w:rPr>
@@ -2544,16 +2628,18 @@
           <w:pPr>
             <w:pStyle w:val="TOC2"/>
             <w:tabs>
-              <w:tab w:val="left" w:pos="880"/>
+              <w:tab w:val="left" w:pos="960"/>
               <w:tab w:val="right" w:leader="dot" w:pos="9350"/>
             </w:tabs>
             <w:rPr>
               <w:rFonts w:asciiTheme="minorHAnsi" w:eastAsiaTheme="minorEastAsia" w:hAnsiTheme="minorHAnsi"/>
               <w:noProof/>
-              <w:sz w:val="22"/>
+              <w:kern w:val="2"/>
+              <w:szCs w:val="24"/>
+              <w14:ligatures w14:val="standardContextual"/>
             </w:rPr>
           </w:pPr>
-          <w:hyperlink w:anchor="_Toc157506028" w:history="1">
+          <w:hyperlink w:anchor="_Toc157632454" w:history="1">
             <w:r>
               <w:rPr>
                 <w:rStyle w:val="Hyperlink"/>
@@ -2565,7 +2651,9 @@
               <w:rPr>
                 <w:rFonts w:asciiTheme="minorHAnsi" w:eastAsiaTheme="minorEastAsia" w:hAnsiTheme="minorHAnsi"/>
                 <w:noProof/>
-                <w:sz w:val="22"/>
+                <w:kern w:val="2"/>
+                <w:szCs w:val="24"/>
+                <w14:ligatures w14:val="standardContextual"/>
               </w:rPr>
               <w:tab/>
             </w:r>
@@ -2595,7 +2683,7 @@
                 <w:noProof/>
                 <w:webHidden/>
               </w:rPr>
-              <w:instrText xml:space="preserve"> PAGEREF _Toc157506028 \h </w:instrText>
+              <w:instrText xml:space="preserve"> PAGEREF _Toc157632454 \h </w:instrText>
             </w:r>
             <w:r>
               <w:rPr>
@@ -2615,7 +2703,7 @@
                 <w:noProof/>
                 <w:webHidden/>
               </w:rPr>
-              <w:t>6</w:t>
+              <w:t>8</w:t>
             </w:r>
             <w:r>
               <w:rPr>
@@ -2630,16 +2718,18 @@
           <w:pPr>
             <w:pStyle w:val="TOC2"/>
             <w:tabs>
-              <w:tab w:val="left" w:pos="880"/>
+              <w:tab w:val="left" w:pos="960"/>
               <w:tab w:val="right" w:leader="dot" w:pos="9350"/>
             </w:tabs>
             <w:rPr>
               <w:rFonts w:asciiTheme="minorHAnsi" w:eastAsiaTheme="minorEastAsia" w:hAnsiTheme="minorHAnsi"/>
               <w:noProof/>
-              <w:sz w:val="22"/>
+              <w:kern w:val="2"/>
+              <w:szCs w:val="24"/>
+              <w14:ligatures w14:val="standardContextual"/>
             </w:rPr>
           </w:pPr>
-          <w:hyperlink w:anchor="_Toc157506029" w:history="1">
+          <w:hyperlink w:anchor="_Toc157632455" w:history="1">
             <w:r>
               <w:rPr>
                 <w:rStyle w:val="Hyperlink"/>
@@ -2651,7 +2741,9 @@
               <w:rPr>
                 <w:rFonts w:asciiTheme="minorHAnsi" w:eastAsiaTheme="minorEastAsia" w:hAnsiTheme="minorHAnsi"/>
                 <w:noProof/>
-                <w:sz w:val="22"/>
+                <w:kern w:val="2"/>
+                <w:szCs w:val="24"/>
+                <w14:ligatures w14:val="standardContextual"/>
               </w:rPr>
               <w:tab/>
             </w:r>
@@ -2681,7 +2773,7 @@
                 <w:noProof/>
                 <w:webHidden/>
               </w:rPr>
-              <w:instrText xml:space="preserve"> PAGEREF _Toc157506029 \h </w:instrText>
+              <w:instrText xml:space="preserve"> PAGEREF _Toc157632455 \h </w:instrText>
             </w:r>
             <w:r>
               <w:rPr>
@@ -2701,7 +2793,7 @@
                 <w:noProof/>
                 <w:webHidden/>
               </w:rPr>
-              <w:t>6</w:t>
+              <w:t>9</w:t>
             </w:r>
             <w:r>
               <w:rPr>
@@ -2716,16 +2808,18 @@
           <w:pPr>
             <w:pStyle w:val="TOC2"/>
             <w:tabs>
-              <w:tab w:val="left" w:pos="880"/>
+              <w:tab w:val="left" w:pos="960"/>
               <w:tab w:val="right" w:leader="dot" w:pos="9350"/>
             </w:tabs>
             <w:rPr>
               <w:rFonts w:asciiTheme="minorHAnsi" w:eastAsiaTheme="minorEastAsia" w:hAnsiTheme="minorHAnsi"/>
               <w:noProof/>
-              <w:sz w:val="22"/>
+              <w:kern w:val="2"/>
+              <w:szCs w:val="24"/>
+              <w14:ligatures w14:val="standardContextual"/>
             </w:rPr>
           </w:pPr>
-          <w:hyperlink w:anchor="_Toc157506030" w:history="1">
+          <w:hyperlink w:anchor="_Toc157632456" w:history="1">
             <w:r>
               <w:rPr>
                 <w:rStyle w:val="Hyperlink"/>
@@ -2737,7 +2831,9 @@
               <w:rPr>
                 <w:rFonts w:asciiTheme="minorHAnsi" w:eastAsiaTheme="minorEastAsia" w:hAnsiTheme="minorHAnsi"/>
                 <w:noProof/>
-                <w:sz w:val="22"/>
+                <w:kern w:val="2"/>
+                <w:szCs w:val="24"/>
+                <w14:ligatures w14:val="standardContextual"/>
               </w:rPr>
               <w:tab/>
             </w:r>
@@ -2767,7 +2863,7 @@
                 <w:noProof/>
                 <w:webHidden/>
               </w:rPr>
-              <w:instrText xml:space="preserve"> PAGEREF _Toc157506030 \h </w:instrText>
+              <w:instrText xml:space="preserve"> PAGEREF _Toc157632456 \h </w:instrText>
             </w:r>
             <w:r>
               <w:rPr>
@@ -2787,7 +2883,7 @@
                 <w:noProof/>
                 <w:webHidden/>
               </w:rPr>
-              <w:t>7</w:t>
+              <w:t>9</w:t>
             </w:r>
             <w:r>
               <w:rPr>
@@ -2802,16 +2898,18 @@
           <w:pPr>
             <w:pStyle w:val="TOC2"/>
             <w:tabs>
-              <w:tab w:val="left" w:pos="880"/>
+              <w:tab w:val="left" w:pos="960"/>
               <w:tab w:val="right" w:leader="dot" w:pos="9350"/>
             </w:tabs>
             <w:rPr>
               <w:rFonts w:asciiTheme="minorHAnsi" w:eastAsiaTheme="minorEastAsia" w:hAnsiTheme="minorHAnsi"/>
               <w:noProof/>
-              <w:sz w:val="22"/>
+              <w:kern w:val="2"/>
+              <w:szCs w:val="24"/>
+              <w14:ligatures w14:val="standardContextual"/>
             </w:rPr>
           </w:pPr>
-          <w:hyperlink w:anchor="_Toc157506031" w:history="1">
+          <w:hyperlink w:anchor="_Toc157632457" w:history="1">
             <w:r>
               <w:rPr>
                 <w:rStyle w:val="Hyperlink"/>
@@ -2823,7 +2921,9 @@
               <w:rPr>
                 <w:rFonts w:asciiTheme="minorHAnsi" w:eastAsiaTheme="minorEastAsia" w:hAnsiTheme="minorHAnsi"/>
                 <w:noProof/>
-                <w:sz w:val="22"/>
+                <w:kern w:val="2"/>
+                <w:szCs w:val="24"/>
+                <w14:ligatures w14:val="standardContextual"/>
               </w:rPr>
               <w:tab/>
             </w:r>
@@ -2853,7 +2953,7 @@
                 <w:noProof/>
                 <w:webHidden/>
               </w:rPr>
-              <w:instrText xml:space="preserve"> PAGEREF _Toc157506031 \h </w:instrText>
+              <w:instrText xml:space="preserve"> PAGEREF _Toc157632457 \h </w:instrText>
             </w:r>
             <w:r>
               <w:rPr>
@@ -2873,7 +2973,7 @@
                 <w:noProof/>
                 <w:webHidden/>
               </w:rPr>
-              <w:t>7</w:t>
+              <w:t>10</w:t>
             </w:r>
             <w:r>
               <w:rPr>
@@ -3193,8 +3293,21 @@
           <w:bdr w:val="none" w:sz="0" w:space="0" w:color="auto" w:frame="1"/>
           <w:shd w:val="clear" w:color="auto" w:fill="FFFFFF"/>
         </w:rPr>
-        <w:t>takes you</w:t>
-      </w:r>
+        <w:t xml:space="preserve">takes </w:t>
+      </w:r>
+      <w:proofErr w:type="gramStart"/>
+      <w:r>
+        <w:rPr>
+          <w:rFonts w:ascii="Arial Narrow" w:hAnsi="Arial Narrow" w:cs="Times New Roman"/>
+          <w:color w:val="808080" w:themeColor="background1" w:themeShade="80"/>
+          <w:sz w:val="20"/>
+          <w:szCs w:val="20"/>
+          <w:bdr w:val="none" w:sz="0" w:space="0" w:color="auto" w:frame="1"/>
+          <w:shd w:val="clear" w:color="auto" w:fill="FFFFFF"/>
+        </w:rPr>
+        <w:t>you</w:t>
+      </w:r>
+      <w:proofErr w:type="gramEnd"/>
       <w:r>
         <w:rPr>
           <w:rFonts w:ascii="Arial Narrow" w:hAnsi="Arial Narrow" w:cs="Times New Roman"/>
@@ -3910,6 +4023,7 @@
         <w:t xml:space="preserve">for </w:t>
       </w:r>
       <w:proofErr w:type="spellStart"/>
+      <w:proofErr w:type="gramStart"/>
       <w:r>
         <w:rPr>
           <w:rFonts w:ascii="Arial Narrow" w:hAnsi="Arial Narrow"/>
@@ -3922,6 +4036,7 @@
         <w:t>EmbeddedAI</w:t>
       </w:r>
       <w:proofErr w:type="spellEnd"/>
+      <w:proofErr w:type="gramEnd"/>
     </w:p>
     <w:p>
       <w:pPr>
@@ -4255,7 +4370,7 @@
           <w:u w:val="none"/>
         </w:rPr>
       </w:pPr>
-      <w:bookmarkStart w:id="5" w:name="_Toc157506006"/>
+      <w:bookmarkStart w:id="5" w:name="_Toc157632432"/>
       <w:r>
         <w:rPr>
           <w:u w:val="none"/>
@@ -4364,7 +4479,108 @@
           <w:rFonts w:cs="Times New Roman"/>
           <w:szCs w:val="20"/>
         </w:rPr>
-        <w:t>Your response replaces this.</w:t>
+        <w:t>Scenario:</w:t>
+      </w:r>
+    </w:p>
+    <w:p>
+      <w:pPr>
+        <w:rPr>
+          <w:rFonts w:cs="Times New Roman"/>
+          <w:szCs w:val="20"/>
+        </w:rPr>
+      </w:pPr>
+      <w:r>
+        <w:rPr>
+          <w:rFonts w:cs="Times New Roman"/>
+          <w:szCs w:val="20"/>
+        </w:rPr>
+        <w:t>Imagine a Smart Home Automation System designed to manage various aspects of home living, such as lighting, temperature control, security, and appliance automation. This system utilizes IoT devices and sensors to enable remote monitoring and control via mobile apps or voice commands.</w:t>
+      </w:r>
+    </w:p>
+    <w:p>
+      <w:pPr>
+        <w:rPr>
+          <w:rFonts w:cs="Times New Roman"/>
+          <w:szCs w:val="20"/>
+        </w:rPr>
+      </w:pPr>
+      <w:r>
+        <w:rPr>
+          <w:rFonts w:cs="Times New Roman"/>
+          <w:szCs w:val="20"/>
+        </w:rPr>
+        <w:lastRenderedPageBreak/>
+        <w:t xml:space="preserve">Scope: </w:t>
+      </w:r>
+      <w:r>
+        <w:rPr>
+          <w:rFonts w:cs="Times New Roman"/>
+          <w:szCs w:val="20"/>
+        </w:rPr>
+        <w:t xml:space="preserve">The scope entails integrating </w:t>
+      </w:r>
+      <w:proofErr w:type="spellStart"/>
+      <w:r>
+        <w:rPr>
+          <w:rFonts w:cs="Times New Roman"/>
+          <w:szCs w:val="20"/>
+        </w:rPr>
+        <w:t>EmbeddedAI</w:t>
+      </w:r>
+      <w:proofErr w:type="spellEnd"/>
+      <w:r>
+        <w:rPr>
+          <w:rFonts w:cs="Times New Roman"/>
+          <w:szCs w:val="20"/>
+        </w:rPr>
+        <w:t xml:space="preserve"> into an existing Smart Home Automation System to enhance user experience, efficiency, and security. This integration will leverage generative AI like </w:t>
+      </w:r>
+      <w:proofErr w:type="spellStart"/>
+      <w:r>
+        <w:rPr>
+          <w:rFonts w:cs="Times New Roman"/>
+          <w:szCs w:val="20"/>
+        </w:rPr>
+        <w:t>ChatGPT</w:t>
+      </w:r>
+      <w:proofErr w:type="spellEnd"/>
+      <w:r>
+        <w:rPr>
+          <w:rFonts w:cs="Times New Roman"/>
+          <w:szCs w:val="20"/>
+        </w:rPr>
+        <w:t xml:space="preserve"> and IoT elements to provide personalized assistance, intelligent automation, and proactive home management capabilities. Key focus areas include personalized home assistance, natural language interaction, predictive home automation, and enhanced security and safety measures.</w:t>
+      </w:r>
+    </w:p>
+    <w:p>
+      <w:pPr>
+        <w:rPr>
+          <w:rFonts w:cs="Times New Roman"/>
+          <w:szCs w:val="20"/>
+        </w:rPr>
+      </w:pPr>
+      <w:r>
+        <w:rPr>
+          <w:rFonts w:cs="Times New Roman"/>
+          <w:szCs w:val="20"/>
+        </w:rPr>
+        <w:t xml:space="preserve">The project will involve analyzing user behavior, preferences, and environmental data collected by IoT sensors to offer tailored recommendations and automate routine tasks. It will enable natural language interactions with </w:t>
+      </w:r>
+      <w:proofErr w:type="spellStart"/>
+      <w:r>
+        <w:rPr>
+          <w:rFonts w:cs="Times New Roman"/>
+          <w:szCs w:val="20"/>
+        </w:rPr>
+        <w:t>EmbeddedAI</w:t>
+      </w:r>
+      <w:proofErr w:type="spellEnd"/>
+      <w:r>
+        <w:rPr>
+          <w:rFonts w:cs="Times New Roman"/>
+          <w:szCs w:val="20"/>
+        </w:rPr>
+        <w:t>, allowing users to communicate with their smart home system using voice commands or text input. Predictive capabilities will anticipate user needs and potential issues, while enhanced security measures will detect anomalies and trigger automated responses to ensure the safety of the home environment.</w:t>
       </w:r>
     </w:p>
     <w:p>
@@ -4379,13 +4595,29 @@
           <w:szCs w:val="24"/>
         </w:rPr>
       </w:pPr>
-      <w:bookmarkStart w:id="6" w:name="_Toc157506007"/>
+      <w:bookmarkStart w:id="6" w:name="_Toc157632433"/>
       <w:r>
         <w:rPr>
           <w:sz w:val="24"/>
           <w:szCs w:val="24"/>
         </w:rPr>
-        <w:t>A2 (ChatGPT regarding Scope and Scenario)</w:t>
+        <w:t>A2 (</w:t>
+      </w:r>
+      <w:proofErr w:type="spellStart"/>
+      <w:r>
+        <w:rPr>
+          <w:sz w:val="24"/>
+          <w:szCs w:val="24"/>
+        </w:rPr>
+        <w:t>ChatGPT</w:t>
+      </w:r>
+      <w:proofErr w:type="spellEnd"/>
+      <w:r>
+        <w:rPr>
+          <w:sz w:val="24"/>
+          <w:szCs w:val="24"/>
+        </w:rPr>
+        <w:t xml:space="preserve"> regarding Scope and Scenario)</w:t>
       </w:r>
       <w:bookmarkEnd w:id="6"/>
     </w:p>
@@ -4427,6 +4659,181 @@
           <w:szCs w:val="20"/>
         </w:rPr>
       </w:pPr>
+      <w:r>
+        <w:rPr>
+          <w:rFonts w:cs="Times New Roman"/>
+          <w:szCs w:val="20"/>
+        </w:rPr>
+        <w:t xml:space="preserve">Prompt: </w:t>
+      </w:r>
+      <w:r>
+        <w:rPr>
+          <w:rFonts w:cs="Times New Roman"/>
+          <w:szCs w:val="20"/>
+        </w:rPr>
+        <w:t xml:space="preserve">For the Home automation System, </w:t>
+      </w:r>
+      <w:proofErr w:type="gramStart"/>
+      <w:r>
+        <w:rPr>
+          <w:rFonts w:cs="Times New Roman"/>
+          <w:szCs w:val="20"/>
+        </w:rPr>
+        <w:t>In</w:t>
+      </w:r>
+      <w:proofErr w:type="gramEnd"/>
+      <w:r>
+        <w:rPr>
+          <w:rFonts w:cs="Times New Roman"/>
+          <w:szCs w:val="20"/>
+        </w:rPr>
+        <w:t xml:space="preserve"> no more than a few sentences, give me an outline of my scope. Provide a scenario and what my project will focus on (which is to add </w:t>
+      </w:r>
+      <w:proofErr w:type="spellStart"/>
+      <w:r>
+        <w:rPr>
+          <w:rFonts w:cs="Times New Roman"/>
+          <w:szCs w:val="20"/>
+        </w:rPr>
+        <w:t>embeddedAI</w:t>
+      </w:r>
+      <w:proofErr w:type="spellEnd"/>
+      <w:r>
+        <w:rPr>
+          <w:rFonts w:cs="Times New Roman"/>
+          <w:szCs w:val="20"/>
+        </w:rPr>
+        <w:t xml:space="preserve"> to aid with the given scenario). This system must incorporate some element of IoT (internet of things)</w:t>
+      </w:r>
+    </w:p>
+    <w:p>
+      <w:pPr>
+        <w:rPr>
+          <w:rFonts w:cs="Times New Roman"/>
+          <w:szCs w:val="20"/>
+        </w:rPr>
+      </w:pPr>
+      <w:r>
+        <w:rPr>
+          <w:rFonts w:cs="Times New Roman"/>
+          <w:szCs w:val="20"/>
+        </w:rPr>
+        <w:t xml:space="preserve">Response: </w:t>
+      </w:r>
+    </w:p>
+    <w:p>
+      <w:pPr>
+        <w:rPr>
+          <w:rFonts w:cs="Times New Roman"/>
+          <w:szCs w:val="20"/>
+        </w:rPr>
+      </w:pPr>
+      <w:r>
+        <w:rPr>
+          <w:rFonts w:cs="Times New Roman"/>
+          <w:szCs w:val="20"/>
+        </w:rPr>
+        <w:t>Scenario:</w:t>
+      </w:r>
+      <w:r>
+        <w:rPr>
+          <w:rFonts w:cs="Times New Roman"/>
+          <w:szCs w:val="20"/>
+        </w:rPr>
+        <w:t xml:space="preserve"> </w:t>
+      </w:r>
+      <w:r>
+        <w:rPr>
+          <w:rFonts w:cs="Times New Roman"/>
+          <w:szCs w:val="20"/>
+        </w:rPr>
+        <w:t>Imagine a Smart Home Automation System designed to manage various aspects of home living, such as lighting, temperature control, security, and appliance automation. This system utilizes IoT devices and sensors to enable remote monitoring and control via mobile apps or voice commands.</w:t>
+      </w:r>
+    </w:p>
+    <w:p>
+      <w:pPr>
+        <w:rPr>
+          <w:rFonts w:cs="Times New Roman"/>
+          <w:szCs w:val="20"/>
+        </w:rPr>
+      </w:pPr>
+      <w:r>
+        <w:rPr>
+          <w:rFonts w:cs="Times New Roman"/>
+          <w:szCs w:val="20"/>
+        </w:rPr>
+        <w:t xml:space="preserve">Scope: </w:t>
+      </w:r>
+      <w:r>
+        <w:rPr>
+          <w:rFonts w:cs="Times New Roman"/>
+          <w:szCs w:val="20"/>
+        </w:rPr>
+        <w:t xml:space="preserve">The scope entails integrating </w:t>
+      </w:r>
+      <w:proofErr w:type="spellStart"/>
+      <w:r>
+        <w:rPr>
+          <w:rFonts w:cs="Times New Roman"/>
+          <w:szCs w:val="20"/>
+        </w:rPr>
+        <w:t>EmbeddedAI</w:t>
+      </w:r>
+      <w:proofErr w:type="spellEnd"/>
+      <w:r>
+        <w:rPr>
+          <w:rFonts w:cs="Times New Roman"/>
+          <w:szCs w:val="20"/>
+        </w:rPr>
+        <w:t xml:space="preserve"> into an existing Smart Home Automation System to enhance user experience, efficiency, and security. This integration will leverage generative AI like </w:t>
+      </w:r>
+      <w:proofErr w:type="spellStart"/>
+      <w:r>
+        <w:rPr>
+          <w:rFonts w:cs="Times New Roman"/>
+          <w:szCs w:val="20"/>
+        </w:rPr>
+        <w:t>ChatGPT</w:t>
+      </w:r>
+      <w:proofErr w:type="spellEnd"/>
+      <w:r>
+        <w:rPr>
+          <w:rFonts w:cs="Times New Roman"/>
+          <w:szCs w:val="20"/>
+        </w:rPr>
+        <w:t xml:space="preserve"> and IoT elements to provide personalized assistance, intelligent automation, and proactive home management capabilities. Key focus areas include personalized home assistance, natural language interaction, predictive home automation, and enhanced security and safety measures.</w:t>
+      </w:r>
+    </w:p>
+    <w:p>
+      <w:pPr>
+        <w:rPr>
+          <w:rFonts w:cs="Times New Roman"/>
+          <w:szCs w:val="20"/>
+        </w:rPr>
+      </w:pPr>
+      <w:r>
+        <w:rPr>
+          <w:rFonts w:cs="Times New Roman"/>
+          <w:szCs w:val="20"/>
+        </w:rPr>
+        <w:t xml:space="preserve">The project will involve analyzing user behavior, preferences, and environmental data collected by IoT sensors to offer tailored recommendations and automate routine tasks. It will enable natural language interactions with </w:t>
+      </w:r>
+      <w:proofErr w:type="spellStart"/>
+      <w:r>
+        <w:rPr>
+          <w:rFonts w:cs="Times New Roman"/>
+          <w:szCs w:val="20"/>
+        </w:rPr>
+        <w:t>EmbeddedAI</w:t>
+      </w:r>
+      <w:proofErr w:type="spellEnd"/>
+      <w:r>
+        <w:rPr>
+          <w:rFonts w:cs="Times New Roman"/>
+          <w:szCs w:val="20"/>
+        </w:rPr>
+        <w:t>, allowing users to communicate with their smart home system using voice commands or text input. Predictive capabilities will anticipate user needs and potential issues, while enhanced security measures will detect anomalies and trigger automated responses to ensure the safety of the home environment.</w:t>
+      </w:r>
     </w:p>
     <w:p>
       <w:pPr>
@@ -4440,12 +4847,11 @@
           <w:u w:val="none"/>
         </w:rPr>
       </w:pPr>
-      <w:bookmarkStart w:id="7" w:name="_Toc157506008"/>
+      <w:bookmarkStart w:id="7" w:name="_Toc157632434"/>
       <w:r>
         <w:rPr>
           <w:u w:val="none"/>
         </w:rPr>
-        <w:lastRenderedPageBreak/>
         <w:t>Overview/Mission Statement</w:t>
       </w:r>
       <w:bookmarkEnd w:id="7"/>
@@ -4520,7 +4926,63 @@
           <w:rFonts w:cs="Times New Roman"/>
           <w:szCs w:val="20"/>
         </w:rPr>
-        <w:t>Your response replaces this.</w:t>
+        <w:lastRenderedPageBreak/>
+        <w:t xml:space="preserve">At </w:t>
+      </w:r>
+      <w:proofErr w:type="spellStart"/>
+      <w:r>
+        <w:rPr>
+          <w:rFonts w:cs="Times New Roman"/>
+          <w:szCs w:val="20"/>
+        </w:rPr>
+        <w:t>EmbeddedAI</w:t>
+      </w:r>
+      <w:proofErr w:type="spellEnd"/>
+      <w:r>
+        <w:rPr>
+          <w:rFonts w:cs="Times New Roman"/>
+          <w:szCs w:val="20"/>
+        </w:rPr>
+        <w:t xml:space="preserve"> Solutions, our mission is to enhance smart home automation system by seamlessly integrating advanced generative AI technologies like </w:t>
+      </w:r>
+      <w:proofErr w:type="spellStart"/>
+      <w:r>
+        <w:rPr>
+          <w:rFonts w:cs="Times New Roman"/>
+          <w:szCs w:val="20"/>
+        </w:rPr>
+        <w:t>ChatGPT</w:t>
+      </w:r>
+      <w:proofErr w:type="spellEnd"/>
+      <w:r>
+        <w:rPr>
+          <w:rFonts w:cs="Times New Roman"/>
+          <w:szCs w:val="20"/>
+        </w:rPr>
+        <w:t xml:space="preserve"> with IoT devices. We strive to optimize energy usage, improve security measures, and enhance overall convenience and comfort within the smart home environment. Our innovative solutions aim to empower homeowners with intelligent insights, predictive analytics, and proactive decision-making support tailored to their preferences and lifestyle. Through the power of </w:t>
+      </w:r>
+      <w:proofErr w:type="spellStart"/>
+      <w:r>
+        <w:rPr>
+          <w:rFonts w:cs="Times New Roman"/>
+          <w:szCs w:val="20"/>
+        </w:rPr>
+        <w:t>EmbeddedAI</w:t>
+      </w:r>
+      <w:proofErr w:type="spellEnd"/>
+      <w:r>
+        <w:rPr>
+          <w:rFonts w:cs="Times New Roman"/>
+          <w:szCs w:val="20"/>
+        </w:rPr>
+        <w:t>, we envision smart homes that are not only automated but also adaptive and responsive to residents' needs, making everyday living simpler, safer, and more efficient</w:t>
+      </w:r>
+      <w:r>
+        <w:rPr>
+          <w:rFonts w:cs="Times New Roman"/>
+          <w:szCs w:val="20"/>
+        </w:rPr>
+        <w:t>.</w:t>
       </w:r>
     </w:p>
     <w:p>
@@ -4534,7 +4996,7 @@
           <w:u w:val="none"/>
         </w:rPr>
       </w:pPr>
-      <w:bookmarkStart w:id="10" w:name="_Toc157506009"/>
+      <w:bookmarkStart w:id="10" w:name="_Toc157632435"/>
       <w:bookmarkEnd w:id="9"/>
       <w:r>
         <w:rPr>
@@ -4641,7 +5103,27 @@
           <w:sz w:val="20"/>
           <w:szCs w:val="20"/>
         </w:rPr>
-        <w:t>ferent actor’s point of view. Replace all of the “&lt;…&gt;” parts.</w:t>
+        <w:t xml:space="preserve">ferent actor’s point of view. Replace </w:t>
+      </w:r>
+      <w:proofErr w:type="gramStart"/>
+      <w:r>
+        <w:rPr>
+          <w:rFonts w:ascii="Arial Narrow" w:hAnsi="Arial Narrow"/>
+          <w:color w:val="808080" w:themeColor="background1" w:themeShade="80"/>
+          <w:sz w:val="20"/>
+          <w:szCs w:val="20"/>
+        </w:rPr>
+        <w:t>all of</w:t>
+      </w:r>
+      <w:proofErr w:type="gramEnd"/>
+      <w:r>
+        <w:rPr>
+          <w:rFonts w:ascii="Arial Narrow" w:hAnsi="Arial Narrow"/>
+          <w:color w:val="808080" w:themeColor="background1" w:themeShade="80"/>
+          <w:sz w:val="20"/>
+          <w:szCs w:val="20"/>
+        </w:rPr>
+        <w:t xml:space="preserve"> the “&lt;…&gt;” parts.</w:t>
       </w:r>
     </w:p>
     <w:p>
@@ -4655,7 +5137,7 @@
       <w:r>
         <w:t xml:space="preserve"> </w:t>
       </w:r>
-      <w:bookmarkStart w:id="11" w:name="_Toc157506010"/>
+      <w:bookmarkStart w:id="11" w:name="_Toc157632436"/>
       <w:r>
         <w:t>First User Story</w:t>
       </w:r>
@@ -4663,19 +5145,46 @@
     </w:p>
     <w:p>
       <w:pPr>
-        <w:rPr>
-          <w:rFonts w:ascii="Arial Narrow" w:hAnsi="Arial Narrow"/>
-          <w:color w:val="808080" w:themeColor="background1" w:themeShade="80"/>
-          <w:sz w:val="20"/>
-          <w:szCs w:val="20"/>
-        </w:rPr>
-      </w:pPr>
-      <w:r>
+        <w:spacing w:after="0"/>
         <w:rPr>
           <w:rFonts w:cs="Times New Roman"/>
           <w:szCs w:val="20"/>
         </w:rPr>
-        <w:t xml:space="preserve">As a &lt;type of user&gt;, I want &lt;some goal&gt; so that &lt;some reason&gt;. </w:t>
+      </w:pPr>
+      <w:r>
+        <w:rPr>
+          <w:rFonts w:cs="Times New Roman"/>
+          <w:szCs w:val="20"/>
+        </w:rPr>
+        <w:t>As a homeowner returning home after work,</w:t>
+      </w:r>
+      <w:r>
+        <w:rPr>
+          <w:rFonts w:cs="Times New Roman"/>
+          <w:szCs w:val="20"/>
+        </w:rPr>
+        <w:t xml:space="preserve"> </w:t>
+      </w:r>
+      <w:r>
+        <w:rPr>
+          <w:rFonts w:cs="Times New Roman"/>
+          <w:szCs w:val="20"/>
+        </w:rPr>
+        <w:t>I want the smart home system to anticipate my arrival based on my daily routine,</w:t>
+      </w:r>
+      <w:r>
+        <w:rPr>
+          <w:rFonts w:cs="Times New Roman"/>
+          <w:szCs w:val="20"/>
+        </w:rPr>
+        <w:t xml:space="preserve"> s</w:t>
+      </w:r>
+      <w:r>
+        <w:rPr>
+          <w:rFonts w:cs="Times New Roman"/>
+          <w:szCs w:val="20"/>
+        </w:rPr>
+        <w:t>o that the temperature settings can be adjusted to my preferred levels upon entering.</w:t>
       </w:r>
     </w:p>
     <w:p>
@@ -4689,14 +5198,27 @@
       <w:r>
         <w:t xml:space="preserve"> </w:t>
       </w:r>
-      <w:bookmarkStart w:id="12" w:name="_Toc157506011"/>
-      <w:r>
-        <w:t>Second User Story</w:t>
+      <w:bookmarkStart w:id="12" w:name="_Toc157632437"/>
+      <w:r>
+        <w:t xml:space="preserve">Second </w:t>
+      </w:r>
+      <w:r>
+        <w:t>u</w:t>
+      </w:r>
+      <w:r>
+        <w:t xml:space="preserve">ser </w:t>
+      </w:r>
+      <w:r>
+        <w:t>s</w:t>
+      </w:r>
+      <w:r>
+        <w:t>tory</w:t>
       </w:r>
       <w:bookmarkEnd w:id="12"/>
     </w:p>
     <w:p>
       <w:pPr>
+        <w:spacing w:after="0"/>
         <w:rPr>
           <w:rFonts w:cs="Times New Roman"/>
           <w:szCs w:val="20"/>
@@ -4707,7 +5229,65 @@
           <w:rFonts w:cs="Times New Roman"/>
           <w:szCs w:val="20"/>
         </w:rPr>
-        <w:t xml:space="preserve">As a &lt;type of user&gt;, I want &lt;some goal&gt; so that &lt;some reason&gt;. </w:t>
+        <w:t>As children in the household,</w:t>
+      </w:r>
+      <w:r>
+        <w:rPr>
+          <w:rFonts w:cs="Times New Roman"/>
+          <w:szCs w:val="20"/>
+        </w:rPr>
+        <w:t xml:space="preserve"> w</w:t>
+      </w:r>
+      <w:r>
+        <w:rPr>
+          <w:rFonts w:cs="Times New Roman"/>
+          <w:szCs w:val="20"/>
+        </w:rPr>
+        <w:t>e want the smart home system to create a bedtime routine,</w:t>
+      </w:r>
+    </w:p>
+    <w:p>
+      <w:pPr>
+        <w:spacing w:after="0"/>
+        <w:rPr>
+          <w:rFonts w:cs="Times New Roman"/>
+          <w:szCs w:val="20"/>
+        </w:rPr>
+      </w:pPr>
+      <w:r>
+        <w:rPr>
+          <w:rFonts w:cs="Times New Roman"/>
+          <w:szCs w:val="20"/>
+        </w:rPr>
+        <w:t>s</w:t>
+      </w:r>
+      <w:r>
+        <w:rPr>
+          <w:rFonts w:cs="Times New Roman"/>
+          <w:szCs w:val="20"/>
+        </w:rPr>
+        <w:t xml:space="preserve">o that the lights dim </w:t>
+      </w:r>
+      <w:r>
+        <w:rPr>
+          <w:rFonts w:cs="Times New Roman"/>
+          <w:szCs w:val="20"/>
+        </w:rPr>
+        <w:t>gradually,</w:t>
+      </w:r>
+      <w:r>
+        <w:rPr>
+          <w:rFonts w:cs="Times New Roman"/>
+          <w:szCs w:val="20"/>
+        </w:rPr>
+        <w:t xml:space="preserve"> and soothing music plays</w:t>
+      </w:r>
+      <w:r>
+        <w:rPr>
+          <w:rFonts w:cs="Times New Roman"/>
+          <w:szCs w:val="20"/>
+        </w:rPr>
+        <w:t xml:space="preserve"> to help us sleep.</w:t>
       </w:r>
     </w:p>
     <w:p>
@@ -4721,7 +5301,7 @@
           <w:u w:val="none"/>
         </w:rPr>
       </w:pPr>
-      <w:bookmarkStart w:id="13" w:name="_Toc157506012"/>
+      <w:bookmarkStart w:id="13" w:name="_Toc157632438"/>
       <w:r>
         <w:rPr>
           <w:u w:val="none"/>
@@ -4892,7 +5472,14 @@
           <w:rFonts w:cs="Times New Roman"/>
           <w:szCs w:val="20"/>
         </w:rPr>
-        <w:t>Your response replaces this.</w:t>
+        <w:t>User Profiling: The system shall capture and store user preferences and behavior</w:t>
+      </w:r>
+      <w:r>
+        <w:rPr>
+          <w:rFonts w:cs="Times New Roman"/>
+          <w:szCs w:val="20"/>
+        </w:rPr>
+        <w:t>.</w:t>
       </w:r>
     </w:p>
     <w:p>
@@ -4912,7 +5499,7 @@
           <w:rFonts w:cs="Times New Roman"/>
           <w:szCs w:val="20"/>
         </w:rPr>
-        <w:t>Your response replaces this.</w:t>
+        <w:t>Natural Language Processing: The system shall interpret voice commands and text inputs.</w:t>
       </w:r>
     </w:p>
     <w:p>
@@ -4932,18 +5519,234 @@
           <w:rFonts w:cs="Times New Roman"/>
           <w:szCs w:val="20"/>
         </w:rPr>
-        <w:t>…</w:t>
+        <w:t>Routine Automation: The system shall enable the creation and scheduling of automated routines.</w:t>
       </w:r>
     </w:p>
     <w:p>
       <w:pPr>
         <w:pStyle w:val="ListParagraph"/>
-        <w:ind w:left="360"/>
+        <w:numPr>
+          <w:ilvl w:val="1"/>
+          <w:numId w:val="32"/>
+        </w:numPr>
         <w:rPr>
           <w:rFonts w:cs="Times New Roman"/>
           <w:szCs w:val="20"/>
         </w:rPr>
       </w:pPr>
+      <w:r>
+        <w:rPr>
+          <w:rFonts w:cs="Times New Roman"/>
+          <w:szCs w:val="20"/>
+        </w:rPr>
+        <w:t>Environmental Sensing: The system shall monitor and analyze environmental data from IoT sensors.</w:t>
+      </w:r>
+    </w:p>
+    <w:p>
+      <w:pPr>
+        <w:pStyle w:val="ListParagraph"/>
+        <w:numPr>
+          <w:ilvl w:val="1"/>
+          <w:numId w:val="32"/>
+        </w:numPr>
+        <w:rPr>
+          <w:rFonts w:cs="Times New Roman"/>
+          <w:szCs w:val="20"/>
+        </w:rPr>
+      </w:pPr>
+      <w:r>
+        <w:rPr>
+          <w:rFonts w:cs="Times New Roman"/>
+          <w:szCs w:val="20"/>
+        </w:rPr>
+        <w:t>Personalized Recommendations: The system shall provide tailored suggestions based on user profiles.</w:t>
+      </w:r>
+    </w:p>
+    <w:p>
+      <w:pPr>
+        <w:pStyle w:val="ListParagraph"/>
+        <w:numPr>
+          <w:ilvl w:val="1"/>
+          <w:numId w:val="32"/>
+        </w:numPr>
+        <w:rPr>
+          <w:szCs w:val="20"/>
+        </w:rPr>
+      </w:pPr>
+      <w:r>
+        <w:rPr>
+          <w:rFonts w:cs="Times New Roman"/>
+          <w:szCs w:val="20"/>
+        </w:rPr>
+        <w:t xml:space="preserve">Security Alerts: The system shall detect and notify users of security threats or </w:t>
+      </w:r>
+      <w:r>
+        <w:rPr>
+          <w:rFonts w:cs="Times New Roman"/>
+          <w:szCs w:val="20"/>
+        </w:rPr>
+        <w:t>anomalies.</w:t>
+      </w:r>
+      <w:r>
+        <w:rPr>
+          <w:rFonts w:ascii="Segoe UI" w:hAnsi="Segoe UI" w:cs="Segoe UI"/>
+          <w:color w:val="D1D5DB"/>
+        </w:rPr>
+        <w:t xml:space="preserve"> </w:t>
+      </w:r>
+      <w:r>
+        <w:rPr>
+          <w:szCs w:val="20"/>
+        </w:rPr>
+        <w:t>Remote Access: The system shall allow users to access and control it remotely.</w:t>
+      </w:r>
+    </w:p>
+    <w:p>
+      <w:pPr>
+        <w:pStyle w:val="ListParagraph"/>
+        <w:numPr>
+          <w:ilvl w:val="1"/>
+          <w:numId w:val="32"/>
+        </w:numPr>
+        <w:rPr>
+          <w:rFonts w:cs="Times New Roman"/>
+          <w:szCs w:val="20"/>
+        </w:rPr>
+      </w:pPr>
+      <w:r>
+        <w:rPr>
+          <w:rFonts w:cs="Times New Roman"/>
+          <w:szCs w:val="20"/>
+        </w:rPr>
+        <w:t xml:space="preserve">Integration with IoT Devices: The system shall ensure </w:t>
+      </w:r>
+      <w:r>
+        <w:rPr>
+          <w:rFonts w:cs="Times New Roman"/>
+          <w:szCs w:val="20"/>
+        </w:rPr>
+        <w:t>integration with</w:t>
+      </w:r>
+      <w:r>
+        <w:rPr>
+          <w:rFonts w:cs="Times New Roman"/>
+          <w:szCs w:val="20"/>
+        </w:rPr>
+        <w:t xml:space="preserve"> IoT devices.</w:t>
+      </w:r>
+    </w:p>
+    <w:p>
+      <w:pPr>
+        <w:pStyle w:val="ListParagraph"/>
+        <w:numPr>
+          <w:ilvl w:val="1"/>
+          <w:numId w:val="32"/>
+        </w:numPr>
+        <w:rPr>
+          <w:rFonts w:cs="Times New Roman"/>
+          <w:szCs w:val="20"/>
+        </w:rPr>
+      </w:pPr>
+      <w:r>
+        <w:rPr>
+          <w:rFonts w:cs="Times New Roman"/>
+          <w:szCs w:val="20"/>
+        </w:rPr>
+        <w:t>Energy Management: The system shall optimize energy usage based on user patterns and preferences.</w:t>
+      </w:r>
+    </w:p>
+    <w:p>
+      <w:pPr>
+        <w:pStyle w:val="ListParagraph"/>
+        <w:numPr>
+          <w:ilvl w:val="1"/>
+          <w:numId w:val="32"/>
+        </w:numPr>
+        <w:rPr>
+          <w:rFonts w:cs="Times New Roman"/>
+          <w:szCs w:val="20"/>
+        </w:rPr>
+      </w:pPr>
+      <w:r>
+        <w:rPr>
+          <w:rFonts w:cs="Times New Roman"/>
+          <w:szCs w:val="20"/>
+        </w:rPr>
+        <w:t>Emergency Response: The system shall trigger emergency protocols in case of security breaches or critical events.</w:t>
+      </w:r>
+    </w:p>
+    <w:p>
+      <w:pPr>
+        <w:pStyle w:val="ListParagraph"/>
+        <w:numPr>
+          <w:ilvl w:val="1"/>
+          <w:numId w:val="32"/>
+        </w:numPr>
+        <w:rPr>
+          <w:rFonts w:cs="Times New Roman"/>
+          <w:szCs w:val="20"/>
+        </w:rPr>
+      </w:pPr>
+      <w:r>
+        <w:rPr>
+          <w:rFonts w:cs="Times New Roman"/>
+          <w:szCs w:val="20"/>
+        </w:rPr>
+        <w:t>Data Privacy: The system shall ensure user data privacy and compliance with regulations.</w:t>
+      </w:r>
+    </w:p>
+    <w:p>
+      <w:pPr>
+        <w:pStyle w:val="ListParagraph"/>
+        <w:numPr>
+          <w:ilvl w:val="1"/>
+          <w:numId w:val="32"/>
+        </w:numPr>
+        <w:rPr>
+          <w:szCs w:val="20"/>
+        </w:rPr>
+      </w:pPr>
+      <w:r>
+        <w:rPr>
+          <w:rFonts w:cs="Times New Roman"/>
+          <w:szCs w:val="20"/>
+        </w:rPr>
+        <w:lastRenderedPageBreak/>
+        <w:t>Performance Monitoring: The system shall track its performance and identify areas for improvement.</w:t>
+      </w:r>
+      <w:r>
+        <w:rPr>
+          <w:rFonts w:ascii="Segoe UI" w:hAnsi="Segoe UI" w:cs="Segoe UI"/>
+          <w:color w:val="D1D5DB"/>
+        </w:rPr>
+        <w:t xml:space="preserve"> </w:t>
+      </w:r>
+      <w:r>
+        <w:rPr>
+          <w:szCs w:val="20"/>
+        </w:rPr>
+        <w:t>Interoperability: The system shall ensure interoperability with third-party smart home systems and devices.</w:t>
+      </w:r>
+    </w:p>
+    <w:p>
+      <w:pPr>
+        <w:pStyle w:val="ListParagraph"/>
+        <w:numPr>
+          <w:ilvl w:val="1"/>
+          <w:numId w:val="32"/>
+        </w:numPr>
+        <w:rPr>
+          <w:rFonts w:cs="Times New Roman"/>
+          <w:szCs w:val="20"/>
+        </w:rPr>
+      </w:pPr>
+      <w:r>
+        <w:rPr>
+          <w:rFonts w:cs="Times New Roman"/>
+          <w:szCs w:val="20"/>
+        </w:rPr>
+        <w:t>Continuous Learning: The system shall incorporate machine learning algorithms to adapt and improve its functionality over time.</w:t>
+      </w:r>
     </w:p>
     <w:p>
       <w:pPr>
@@ -4956,7 +5759,7 @@
           <w:u w:val="none"/>
         </w:rPr>
       </w:pPr>
-      <w:bookmarkStart w:id="14" w:name="_Toc157506013"/>
+      <w:bookmarkStart w:id="14" w:name="_Toc157632439"/>
       <w:r>
         <w:rPr>
           <w:u w:val="none"/>
@@ -5127,7 +5930,7 @@
           <w:numId w:val="32"/>
         </w:numPr>
       </w:pPr>
-      <w:bookmarkStart w:id="15" w:name="_Toc157506014"/>
+      <w:bookmarkStart w:id="15" w:name="_Toc157632440"/>
       <w:r>
         <w:t xml:space="preserve">First </w:t>
       </w:r>
@@ -5864,9 +6667,8 @@
           <w:numId w:val="32"/>
         </w:numPr>
       </w:pPr>
-      <w:bookmarkStart w:id="16" w:name="_Toc157506015"/>
-      <w:r>
-        <w:lastRenderedPageBreak/>
+      <w:bookmarkStart w:id="16" w:name="_Toc157632441"/>
+      <w:r>
         <w:t>Second Use Case</w:t>
       </w:r>
       <w:bookmarkEnd w:id="16"/>
@@ -6604,7 +7406,7 @@
           <w:u w:val="none"/>
         </w:rPr>
       </w:pPr>
-      <w:bookmarkStart w:id="17" w:name="_Toc157506016"/>
+      <w:bookmarkStart w:id="17" w:name="_Toc157632442"/>
       <w:r>
         <w:rPr>
           <w:u w:val="none"/>
@@ -6845,6 +7647,7 @@
           <w:rFonts w:cs="Times New Roman"/>
           <w:szCs w:val="20"/>
         </w:rPr>
+        <w:lastRenderedPageBreak/>
         <w:t xml:space="preserve">Your </w:t>
       </w:r>
       <w:r>
@@ -6873,7 +7676,7 @@
           <w:u w:val="none"/>
         </w:rPr>
       </w:pPr>
-      <w:bookmarkStart w:id="19" w:name="_Toc157506017"/>
+      <w:bookmarkStart w:id="19" w:name="_Toc157632443"/>
       <w:r>
         <w:rPr>
           <w:u w:val="none"/>
@@ -7013,7 +7816,7 @@
           <w:u w:val="none"/>
         </w:rPr>
       </w:pPr>
-      <w:bookmarkStart w:id="20" w:name="_Toc157506018"/>
+      <w:bookmarkStart w:id="20" w:name="_Toc157632444"/>
       <w:r>
         <w:rPr>
           <w:u w:val="none"/>
@@ -7222,7 +8025,7 @@
           <w:u w:val="none"/>
         </w:rPr>
       </w:pPr>
-      <w:bookmarkStart w:id="21" w:name="_Toc157506019"/>
+      <w:bookmarkStart w:id="21" w:name="_Toc157632445"/>
       <w:r>
         <w:rPr>
           <w:u w:val="none"/>
@@ -7432,7 +8235,7 @@
           <w:shd w:val="clear" w:color="auto" w:fill="FFFFFF"/>
         </w:rPr>
       </w:pPr>
-      <w:bookmarkStart w:id="22" w:name="_Toc157506020"/>
+      <w:bookmarkStart w:id="22" w:name="_Toc157632446"/>
       <w:r>
         <w:rPr>
           <w:rFonts w:ascii="Times New Roman" w:hAnsi="Times New Roman" w:cs="Times New Roman"/>
@@ -7494,7 +8297,7 @@
           <w:shd w:val="clear" w:color="auto" w:fill="FFFFFF"/>
         </w:rPr>
       </w:pPr>
-      <w:bookmarkStart w:id="23" w:name="_Toc157506021"/>
+      <w:bookmarkStart w:id="23" w:name="_Toc157632447"/>
       <w:r>
         <w:rPr>
           <w:rFonts w:ascii="Times New Roman" w:hAnsi="Times New Roman" w:cs="Times New Roman"/>
@@ -7504,7 +8307,6 @@
           <w:bdr w:val="none" w:sz="0" w:space="0" w:color="auto" w:frame="1"/>
           <w:shd w:val="clear" w:color="auto" w:fill="FFFFFF"/>
         </w:rPr>
-        <w:lastRenderedPageBreak/>
         <w:t>References</w:t>
       </w:r>
       <w:bookmarkEnd w:id="23"/>
@@ -7548,7 +8350,27 @@
           <w:sz w:val="20"/>
           <w:szCs w:val="24"/>
         </w:rPr>
-        <w:t xml:space="preserve">We suggest using APA format, but other formats are fine as long as </w:t>
+        <w:t xml:space="preserve">We suggest using APA format, but other formats are fine </w:t>
+      </w:r>
+      <w:proofErr w:type="gramStart"/>
+      <w:r>
+        <w:rPr>
+          <w:rFonts w:ascii="Arial Narrow" w:hAnsi="Arial Narrow" w:cs="Times New Roman"/>
+          <w:color w:val="808080" w:themeColor="background1" w:themeShade="80"/>
+          <w:sz w:val="20"/>
+          <w:szCs w:val="24"/>
+        </w:rPr>
+        <w:t>as long as</w:t>
+      </w:r>
+      <w:proofErr w:type="gramEnd"/>
+      <w:r>
+        <w:rPr>
+          <w:rFonts w:ascii="Arial Narrow" w:hAnsi="Arial Narrow" w:cs="Times New Roman"/>
+          <w:color w:val="808080" w:themeColor="background1" w:themeShade="80"/>
+          <w:sz w:val="20"/>
+          <w:szCs w:val="24"/>
+        </w:rPr>
+        <w:t xml:space="preserve"> </w:t>
       </w:r>
       <w:r>
         <w:rPr>
@@ -7610,8 +8432,13 @@
         <w:t>r</w:t>
       </w:r>
       <w:r>
-        <w:t xml:space="preserve"> first reference replaces this</w:t>
-      </w:r>
+        <w:t xml:space="preserve"> first reference replaces </w:t>
+      </w:r>
+      <w:proofErr w:type="gramStart"/>
+      <w:r>
+        <w:t>this</w:t>
+      </w:r>
+      <w:proofErr w:type="gramEnd"/>
     </w:p>
     <w:p>
       <w:pPr>
@@ -7640,7 +8467,7 @@
           <w:numId w:val="0"/>
         </w:numPr>
       </w:pPr>
-      <w:bookmarkStart w:id="26" w:name="_Toc157506022"/>
+      <w:bookmarkStart w:id="26" w:name="_Toc157632448"/>
       <w:r>
         <w:t>Evaluation</w:t>
       </w:r>
@@ -7678,6 +8505,7 @@
         <w:rPr>
           <w:noProof/>
         </w:rPr>
+        <w:lastRenderedPageBreak/>
         <w:drawing>
           <wp:inline distT="0" distB="0" distL="0" distR="0" wp14:anchorId="01DD8C32" wp14:editId="4C4641FE">
             <wp:extent cx="5943600" cy="5507355"/>
@@ -7739,7 +8567,6 @@
           <w:sz w:val="22"/>
           <w:szCs w:val="24"/>
         </w:rPr>
-        <w:lastRenderedPageBreak/>
         <w:t xml:space="preserve">Please do not include Hints section </w:t>
       </w:r>
       <w:r>
@@ -7774,7 +8601,7 @@
           <w:numId w:val="30"/>
         </w:numPr>
       </w:pPr>
-      <w:bookmarkStart w:id="29" w:name="_Toc157506023"/>
+      <w:bookmarkStart w:id="29" w:name="_Toc157632449"/>
       <w:bookmarkEnd w:id="28"/>
       <w:r>
         <w:t>Hints</w:t>
@@ -7799,7 +8626,7 @@
           <w:numId w:val="34"/>
         </w:numPr>
       </w:pPr>
-      <w:bookmarkStart w:id="30" w:name="_Toc157506024"/>
+      <w:bookmarkStart w:id="30" w:name="_Toc157632450"/>
       <w:r>
         <w:t>Overall Assignment Notes</w:t>
       </w:r>
@@ -7929,7 +8756,7 @@
           <w:numId w:val="34"/>
         </w:numPr>
       </w:pPr>
-      <w:bookmarkStart w:id="31" w:name="_Toc157506025"/>
+      <w:bookmarkStart w:id="31" w:name="_Toc157632451"/>
       <w:r>
         <w:t xml:space="preserve">Notes to </w:t>
       </w:r>
@@ -8002,25 +8829,7 @@
           <w:color w:val="808080" w:themeColor="background1" w:themeShade="80"/>
           <w:sz w:val="20"/>
         </w:rPr>
-        <w:t xml:space="preserve">:  Make sure that your entire solution is consistent.  For example, did you introduce some functionality in the use case that you didn't mention in your functional requirement?  Then go back to </w:t>
-      </w:r>
-      <w:proofErr w:type="spellStart"/>
-      <w:r>
-        <w:rPr>
-          <w:rFonts w:ascii="Arial Narrow" w:hAnsi="Arial Narrow"/>
-          <w:color w:val="808080" w:themeColor="background1" w:themeShade="80"/>
-          <w:sz w:val="20"/>
-        </w:rPr>
-        <w:t>part</w:t>
-      </w:r>
-      <w:proofErr w:type="spellEnd"/>
-      <w:r>
-        <w:rPr>
-          <w:rFonts w:ascii="Arial Narrow" w:hAnsi="Arial Narrow"/>
-          <w:color w:val="808080" w:themeColor="background1" w:themeShade="80"/>
-          <w:sz w:val="20"/>
-        </w:rPr>
-        <w:t xml:space="preserve"> 3 and make sure to revise it.</w:t>
+        <w:t>:  Make sure that your entire solution is consistent.  For example, did you introduce some functionality in the use case that you didn't mention in your functional requirement?  Then go back to part 3 and make sure to revise it.</w:t>
       </w:r>
     </w:p>
     <w:p>
@@ -8086,7 +8895,7 @@
           <w:numId w:val="34"/>
         </w:numPr>
       </w:pPr>
-      <w:bookmarkStart w:id="32" w:name="_Toc157506026"/>
+      <w:bookmarkStart w:id="32" w:name="_Toc157632452"/>
       <w:r>
         <w:t>Mission Statement/Overview</w:t>
       </w:r>
@@ -8139,8 +8948,18 @@
           <w:color w:val="808080" w:themeColor="background1" w:themeShade="80"/>
           <w:sz w:val="20"/>
         </w:rPr>
-        <w:t>A high level overview</w:t>
-      </w:r>
+        <w:t xml:space="preserve">A high level </w:t>
+      </w:r>
+      <w:proofErr w:type="gramStart"/>
+      <w:r>
+        <w:rPr>
+          <w:rFonts w:ascii="Arial Narrow" w:hAnsi="Arial Narrow"/>
+          <w:color w:val="808080" w:themeColor="background1" w:themeShade="80"/>
+          <w:sz w:val="20"/>
+        </w:rPr>
+        <w:t>overview</w:t>
+      </w:r>
+      <w:proofErr w:type="gramEnd"/>
       <w:r>
         <w:rPr>
           <w:rFonts w:ascii="Arial Narrow" w:hAnsi="Arial Narrow"/>
@@ -8279,7 +9098,7 @@
           <w:numId w:val="34"/>
         </w:numPr>
       </w:pPr>
-      <w:bookmarkStart w:id="33" w:name="_Toc157506027"/>
+      <w:bookmarkStart w:id="33" w:name="_Toc157632453"/>
       <w:r>
         <w:t>Functional Requirements</w:t>
       </w:r>
@@ -8434,7 +9253,6 @@
           <w:color w:val="808080" w:themeColor="background1" w:themeShade="80"/>
           <w:sz w:val="20"/>
         </w:rPr>
-        <w:lastRenderedPageBreak/>
         <w:t>Make sure to understand the difference between functional &amp; non-functional requirements.</w:t>
       </w:r>
     </w:p>
@@ -8660,8 +9478,18 @@
           <w:color w:val="808080" w:themeColor="background1" w:themeShade="80"/>
           <w:sz w:val="20"/>
         </w:rPr>
-        <w:t>You may want to do some outside research to see relevant examples of how functional requirements are defined for systems. You can include your findings in the Appendices section</w:t>
-      </w:r>
+        <w:t xml:space="preserve">You may want to do some outside research to see relevant examples of how functional requirements are defined for systems. You can include your findings in the Appendices </w:t>
+      </w:r>
+      <w:proofErr w:type="gramStart"/>
+      <w:r>
+        <w:rPr>
+          <w:rFonts w:ascii="Arial Narrow" w:hAnsi="Arial Narrow"/>
+          <w:color w:val="808080" w:themeColor="background1" w:themeShade="80"/>
+          <w:sz w:val="20"/>
+        </w:rPr>
+        <w:t>section</w:t>
+      </w:r>
+      <w:proofErr w:type="gramEnd"/>
     </w:p>
     <w:p>
       <w:pPr>
@@ -8691,7 +9519,7 @@
           <w:numId w:val="34"/>
         </w:numPr>
       </w:pPr>
-      <w:bookmarkStart w:id="34" w:name="_Toc157506028"/>
+      <w:bookmarkStart w:id="34" w:name="_Toc157632454"/>
       <w:r>
         <w:t>Use Cases</w:t>
       </w:r>
@@ -8765,6 +9593,7 @@
           <w:color w:val="808080" w:themeColor="background1" w:themeShade="80"/>
           <w:sz w:val="20"/>
         </w:rPr>
+        <w:lastRenderedPageBreak/>
         <w:t xml:space="preserve">Additional information is available in the tabular-narrative forms of Figure 4-13 on page 143 of the textbook and in the “Use Cases” section of the Module 3 notes. </w:t>
       </w:r>
     </w:p>
@@ -8940,7 +9769,25 @@
           <w:color w:val="808080" w:themeColor="background1" w:themeShade="80"/>
           <w:sz w:val="20"/>
         </w:rPr>
-        <w:t>Research can be applied by looking at similar systems (i.e. here is what I found and how it relates to my design). This makes your solution real and is something that analysts need to do to understand what technology will be used to implement this.</w:t>
+        <w:t>Research can be applied by looking at similar systems (</w:t>
+      </w:r>
+      <w:proofErr w:type="gramStart"/>
+      <w:r>
+        <w:rPr>
+          <w:rFonts w:ascii="Arial Narrow" w:hAnsi="Arial Narrow"/>
+          <w:color w:val="808080" w:themeColor="background1" w:themeShade="80"/>
+          <w:sz w:val="20"/>
+        </w:rPr>
+        <w:t>i.e.</w:t>
+      </w:r>
+      <w:proofErr w:type="gramEnd"/>
+      <w:r>
+        <w:rPr>
+          <w:rFonts w:ascii="Arial Narrow" w:hAnsi="Arial Narrow"/>
+          <w:color w:val="808080" w:themeColor="background1" w:themeShade="80"/>
+          <w:sz w:val="20"/>
+        </w:rPr>
+        <w:t xml:space="preserve"> here is what I found and how it relates to my design). This makes your solution real and is something that analysts need to do to understand what technology will be used to implement this.</w:t>
       </w:r>
     </w:p>
     <w:p>
@@ -9047,7 +9894,7 @@
           <w:numId w:val="34"/>
         </w:numPr>
       </w:pPr>
-      <w:bookmarkStart w:id="35" w:name="_Toc157506029"/>
+      <w:bookmarkStart w:id="35" w:name="_Toc157632455"/>
       <w:r>
         <w:t>State Transition Diagrams</w:t>
       </w:r>
@@ -9119,7 +9966,25 @@
           <w:color w:val="808080" w:themeColor="background1" w:themeShade="80"/>
           <w:sz w:val="20"/>
         </w:rPr>
-        <w:t>Consider your use case as a way to start thinking about state transition, ‘what the system does’ are the states of your system, and ‘what the actor does’ could be the events that trigger the transitions, and then look to functional requirements and user stories to add detail.</w:t>
+        <w:t xml:space="preserve">Consider your use case </w:t>
+      </w:r>
+      <w:proofErr w:type="gramStart"/>
+      <w:r>
+        <w:rPr>
+          <w:rFonts w:ascii="Arial Narrow" w:hAnsi="Arial Narrow"/>
+          <w:color w:val="808080" w:themeColor="background1" w:themeShade="80"/>
+          <w:sz w:val="20"/>
+        </w:rPr>
+        <w:t>as a way to</w:t>
+      </w:r>
+      <w:proofErr w:type="gramEnd"/>
+      <w:r>
+        <w:rPr>
+          <w:rFonts w:ascii="Arial Narrow" w:hAnsi="Arial Narrow"/>
+          <w:color w:val="808080" w:themeColor="background1" w:themeShade="80"/>
+          <w:sz w:val="20"/>
+        </w:rPr>
+        <w:t xml:space="preserve"> start thinking about state transition, ‘what the system does’ are the states of your system, and ‘what the actor does’ could be the events that trigger the transitions, and then look to functional requirements and user stories to add detail.</w:t>
       </w:r>
     </w:p>
     <w:p>
@@ -9167,7 +10032,25 @@
           <w:color w:val="808080" w:themeColor="background1" w:themeShade="80"/>
           <w:sz w:val="20"/>
         </w:rPr>
-        <w:t xml:space="preserve">Make sure all transitions are labeled with events.  If a state transitions into a state (i.e. search completed) but is not significant to be </w:t>
+        <w:t>Make sure all transitions are labeled with events.  If a state transitions into a state (</w:t>
+      </w:r>
+      <w:proofErr w:type="gramStart"/>
+      <w:r>
+        <w:rPr>
+          <w:rFonts w:ascii="Arial Narrow" w:hAnsi="Arial Narrow"/>
+          <w:color w:val="808080" w:themeColor="background1" w:themeShade="80"/>
+          <w:sz w:val="20"/>
+        </w:rPr>
+        <w:t>i.e.</w:t>
+      </w:r>
+      <w:proofErr w:type="gramEnd"/>
+      <w:r>
+        <w:rPr>
+          <w:rFonts w:ascii="Arial Narrow" w:hAnsi="Arial Narrow"/>
+          <w:color w:val="808080" w:themeColor="background1" w:themeShade="80"/>
+          <w:sz w:val="20"/>
+        </w:rPr>
+        <w:t xml:space="preserve"> search completed) but is not significant to be </w:t>
       </w:r>
       <w:proofErr w:type="spellStart"/>
       <w:r>
@@ -9323,7 +10206,6 @@
           <w:color w:val="808080" w:themeColor="background1" w:themeShade="80"/>
           <w:sz w:val="20"/>
         </w:rPr>
-        <w:lastRenderedPageBreak/>
         <w:t xml:space="preserve">Make sure to show what the composite state(s) </w:t>
       </w:r>
       <w:r>
@@ -9364,7 +10246,25 @@
           <w:color w:val="808080" w:themeColor="background1" w:themeShade="80"/>
           <w:sz w:val="20"/>
         </w:rPr>
-        <w:t>Are diagrams clear to read (i.e. no overlapping lines, no non-polished designs)</w:t>
+        <w:t>Are diagrams clear to read (</w:t>
+      </w:r>
+      <w:proofErr w:type="gramStart"/>
+      <w:r>
+        <w:rPr>
+          <w:rFonts w:ascii="Arial Narrow" w:hAnsi="Arial Narrow"/>
+          <w:color w:val="808080" w:themeColor="background1" w:themeShade="80"/>
+          <w:sz w:val="20"/>
+        </w:rPr>
+        <w:t>i.e.</w:t>
+      </w:r>
+      <w:proofErr w:type="gramEnd"/>
+      <w:r>
+        <w:rPr>
+          <w:rFonts w:ascii="Arial Narrow" w:hAnsi="Arial Narrow"/>
+          <w:color w:val="808080" w:themeColor="background1" w:themeShade="80"/>
+          <w:sz w:val="20"/>
+        </w:rPr>
+        <w:t xml:space="preserve"> no overlapping lines, no non-polished designs)</w:t>
       </w:r>
       <w:r>
         <w:rPr>
@@ -9404,7 +10304,25 @@
           <w:color w:val="808080" w:themeColor="background1" w:themeShade="80"/>
           <w:sz w:val="20"/>
         </w:rPr>
-        <w:t>Diagram should be consistent with requirements (i.e. functional, use cases)</w:t>
+        <w:t>Diagram should be consistent with requirements (</w:t>
+      </w:r>
+      <w:proofErr w:type="gramStart"/>
+      <w:r>
+        <w:rPr>
+          <w:rFonts w:ascii="Arial Narrow" w:hAnsi="Arial Narrow"/>
+          <w:color w:val="808080" w:themeColor="background1" w:themeShade="80"/>
+          <w:sz w:val="20"/>
+        </w:rPr>
+        <w:t>i.e.</w:t>
+      </w:r>
+      <w:proofErr w:type="gramEnd"/>
+      <w:r>
+        <w:rPr>
+          <w:rFonts w:ascii="Arial Narrow" w:hAnsi="Arial Narrow"/>
+          <w:color w:val="808080" w:themeColor="background1" w:themeShade="80"/>
+          <w:sz w:val="20"/>
+        </w:rPr>
+        <w:t xml:space="preserve"> functional, use cases)</w:t>
       </w:r>
       <w:r>
         <w:rPr>
@@ -9433,7 +10351,7 @@
           <w:numId w:val="34"/>
         </w:numPr>
       </w:pPr>
-      <w:bookmarkStart w:id="36" w:name="_Toc157506030"/>
+      <w:bookmarkStart w:id="36" w:name="_Toc157632456"/>
       <w:r>
         <w:t>GUI Sketch</w:t>
       </w:r>
@@ -9604,7 +10522,25 @@
           <w:color w:val="808080" w:themeColor="background1" w:themeShade="80"/>
           <w:sz w:val="20"/>
         </w:rPr>
-        <w:t xml:space="preserve">GUI is fairly straight forward; many students have fun with this.  As mentioned previously, Visio and </w:t>
+        <w:t xml:space="preserve">GUI is </w:t>
+      </w:r>
+      <w:proofErr w:type="gramStart"/>
+      <w:r>
+        <w:rPr>
+          <w:rFonts w:ascii="Arial Narrow" w:hAnsi="Arial Narrow"/>
+          <w:color w:val="808080" w:themeColor="background1" w:themeShade="80"/>
+          <w:sz w:val="20"/>
+        </w:rPr>
+        <w:t>fairly straight</w:t>
+      </w:r>
+      <w:proofErr w:type="gramEnd"/>
+      <w:r>
+        <w:rPr>
+          <w:rFonts w:ascii="Arial Narrow" w:hAnsi="Arial Narrow"/>
+          <w:color w:val="808080" w:themeColor="background1" w:themeShade="80"/>
+          <w:sz w:val="20"/>
+        </w:rPr>
+        <w:t xml:space="preserve"> forward; many students have fun with this.  As mentioned previously, Visio and </w:t>
       </w:r>
       <w:proofErr w:type="spellStart"/>
       <w:r>
@@ -9682,6 +10618,7 @@
           <w:color w:val="808080" w:themeColor="background1" w:themeShade="80"/>
           <w:sz w:val="20"/>
         </w:rPr>
+        <w:lastRenderedPageBreak/>
         <w:t>Provide “Sticky Notes” to describe functionality which may not be obvious.</w:t>
       </w:r>
     </w:p>
@@ -9703,7 +10640,7 @@
           <w:numId w:val="34"/>
         </w:numPr>
       </w:pPr>
-      <w:bookmarkStart w:id="37" w:name="_Toc157506031"/>
+      <w:bookmarkStart w:id="37" w:name="_Toc157632457"/>
       <w:r>
         <w:t>Non-Functional Requirements</w:t>
       </w:r>
@@ -9791,7 +10728,25 @@
           <w:color w:val="808080" w:themeColor="background1" w:themeShade="80"/>
           <w:sz w:val="20"/>
         </w:rPr>
-        <w:t>This is the "How" the system is implemented (i.e. quality requirements, constraints). Use references to support your choices. Think about what is most important and why; use of references should help here.</w:t>
+        <w:t>This is the "How" the system is implemented (</w:t>
+      </w:r>
+      <w:proofErr w:type="gramStart"/>
+      <w:r>
+        <w:rPr>
+          <w:rFonts w:ascii="Arial Narrow" w:hAnsi="Arial Narrow"/>
+          <w:color w:val="808080" w:themeColor="background1" w:themeShade="80"/>
+          <w:sz w:val="20"/>
+        </w:rPr>
+        <w:t>i.e.</w:t>
+      </w:r>
+      <w:proofErr w:type="gramEnd"/>
+      <w:r>
+        <w:rPr>
+          <w:rFonts w:ascii="Arial Narrow" w:hAnsi="Arial Narrow"/>
+          <w:color w:val="808080" w:themeColor="background1" w:themeShade="80"/>
+          <w:sz w:val="20"/>
+        </w:rPr>
+        <w:t xml:space="preserve"> quality requirements, constraints). Use references to support your choices. Think about what is most important and why; use of references should help here.</w:t>
       </w:r>
     </w:p>
     <w:p>
@@ -12505,6 +13460,119 @@
     </w:lvl>
   </w:abstractNum>
   <w:abstractNum w:abstractNumId="23" w15:restartNumberingAfterBreak="0">
+    <w:nsid w:val="537B4CF6"/>
+    <w:multiLevelType w:val="multilevel"/>
+    <w:tmpl w:val="984629F6"/>
+    <w:lvl w:ilvl="0">
+      <w:start w:val="4"/>
+      <w:numFmt w:val="decimal"/>
+      <w:lvlText w:val="%1."/>
+      <w:lvlJc w:val="left"/>
+      <w:pPr>
+        <w:tabs>
+          <w:tab w:val="num" w:pos="720"/>
+        </w:tabs>
+        <w:ind w:left="720" w:hanging="360"/>
+      </w:pPr>
+    </w:lvl>
+    <w:lvl w:ilvl="1" w:tentative="1">
+      <w:start w:val="1"/>
+      <w:numFmt w:val="decimal"/>
+      <w:lvlText w:val="%2."/>
+      <w:lvlJc w:val="left"/>
+      <w:pPr>
+        <w:tabs>
+          <w:tab w:val="num" w:pos="1440"/>
+        </w:tabs>
+        <w:ind w:left="1440" w:hanging="360"/>
+      </w:pPr>
+    </w:lvl>
+    <w:lvl w:ilvl="2" w:tentative="1">
+      <w:start w:val="1"/>
+      <w:numFmt w:val="decimal"/>
+      <w:lvlText w:val="%3."/>
+      <w:lvlJc w:val="left"/>
+      <w:pPr>
+        <w:tabs>
+          <w:tab w:val="num" w:pos="2160"/>
+        </w:tabs>
+        <w:ind w:left="2160" w:hanging="360"/>
+      </w:pPr>
+    </w:lvl>
+    <w:lvl w:ilvl="3" w:tentative="1">
+      <w:start w:val="1"/>
+      <w:numFmt w:val="decimal"/>
+      <w:lvlText w:val="%4."/>
+      <w:lvlJc w:val="left"/>
+      <w:pPr>
+        <w:tabs>
+          <w:tab w:val="num" w:pos="2880"/>
+        </w:tabs>
+        <w:ind w:left="2880" w:hanging="360"/>
+      </w:pPr>
+    </w:lvl>
+    <w:lvl w:ilvl="4" w:tentative="1">
+      <w:start w:val="1"/>
+      <w:numFmt w:val="decimal"/>
+      <w:lvlText w:val="%5."/>
+      <w:lvlJc w:val="left"/>
+      <w:pPr>
+        <w:tabs>
+          <w:tab w:val="num" w:pos="3600"/>
+        </w:tabs>
+        <w:ind w:left="3600" w:hanging="360"/>
+      </w:pPr>
+    </w:lvl>
+    <w:lvl w:ilvl="5" w:tentative="1">
+      <w:start w:val="1"/>
+      <w:numFmt w:val="decimal"/>
+      <w:lvlText w:val="%6."/>
+      <w:lvlJc w:val="left"/>
+      <w:pPr>
+        <w:tabs>
+          <w:tab w:val="num" w:pos="4320"/>
+        </w:tabs>
+        <w:ind w:left="4320" w:hanging="360"/>
+      </w:pPr>
+    </w:lvl>
+    <w:lvl w:ilvl="6" w:tentative="1">
+      <w:start w:val="1"/>
+      <w:numFmt w:val="decimal"/>
+      <w:lvlText w:val="%7."/>
+      <w:lvlJc w:val="left"/>
+      <w:pPr>
+        <w:tabs>
+          <w:tab w:val="num" w:pos="5040"/>
+        </w:tabs>
+        <w:ind w:left="5040" w:hanging="360"/>
+      </w:pPr>
+    </w:lvl>
+    <w:lvl w:ilvl="7" w:tentative="1">
+      <w:start w:val="1"/>
+      <w:numFmt w:val="decimal"/>
+      <w:lvlText w:val="%8."/>
+      <w:lvlJc w:val="left"/>
+      <w:pPr>
+        <w:tabs>
+          <w:tab w:val="num" w:pos="5760"/>
+        </w:tabs>
+        <w:ind w:left="5760" w:hanging="360"/>
+      </w:pPr>
+    </w:lvl>
+    <w:lvl w:ilvl="8" w:tentative="1">
+      <w:start w:val="1"/>
+      <w:numFmt w:val="decimal"/>
+      <w:lvlText w:val="%9."/>
+      <w:lvlJc w:val="left"/>
+      <w:pPr>
+        <w:tabs>
+          <w:tab w:val="num" w:pos="6480"/>
+        </w:tabs>
+        <w:ind w:left="6480" w:hanging="360"/>
+      </w:pPr>
+    </w:lvl>
+  </w:abstractNum>
+  <w:abstractNum w:abstractNumId="24" w15:restartNumberingAfterBreak="0">
     <w:nsid w:val="57B929B3"/>
     <w:multiLevelType w:val="hybridMultilevel"/>
     <w:tmpl w:val="D6227934"/>
@@ -12616,7 +13684,120 @@
       </w:rPr>
     </w:lvl>
   </w:abstractNum>
-  <w:abstractNum w:abstractNumId="24" w15:restartNumberingAfterBreak="0">
+  <w:abstractNum w:abstractNumId="25" w15:restartNumberingAfterBreak="0">
+    <w:nsid w:val="5BA81769"/>
+    <w:multiLevelType w:val="multilevel"/>
+    <w:tmpl w:val="95EC2C56"/>
+    <w:lvl w:ilvl="0">
+      <w:start w:val="4"/>
+      <w:numFmt w:val="decimal"/>
+      <w:lvlText w:val="%1."/>
+      <w:lvlJc w:val="left"/>
+      <w:pPr>
+        <w:tabs>
+          <w:tab w:val="num" w:pos="720"/>
+        </w:tabs>
+        <w:ind w:left="720" w:hanging="360"/>
+      </w:pPr>
+    </w:lvl>
+    <w:lvl w:ilvl="1" w:tentative="1">
+      <w:start w:val="1"/>
+      <w:numFmt w:val="decimal"/>
+      <w:lvlText w:val="%2."/>
+      <w:lvlJc w:val="left"/>
+      <w:pPr>
+        <w:tabs>
+          <w:tab w:val="num" w:pos="1440"/>
+        </w:tabs>
+        <w:ind w:left="1440" w:hanging="360"/>
+      </w:pPr>
+    </w:lvl>
+    <w:lvl w:ilvl="2" w:tentative="1">
+      <w:start w:val="1"/>
+      <w:numFmt w:val="decimal"/>
+      <w:lvlText w:val="%3."/>
+      <w:lvlJc w:val="left"/>
+      <w:pPr>
+        <w:tabs>
+          <w:tab w:val="num" w:pos="2160"/>
+        </w:tabs>
+        <w:ind w:left="2160" w:hanging="360"/>
+      </w:pPr>
+    </w:lvl>
+    <w:lvl w:ilvl="3" w:tentative="1">
+      <w:start w:val="1"/>
+      <w:numFmt w:val="decimal"/>
+      <w:lvlText w:val="%4."/>
+      <w:lvlJc w:val="left"/>
+      <w:pPr>
+        <w:tabs>
+          <w:tab w:val="num" w:pos="2880"/>
+        </w:tabs>
+        <w:ind w:left="2880" w:hanging="360"/>
+      </w:pPr>
+    </w:lvl>
+    <w:lvl w:ilvl="4" w:tentative="1">
+      <w:start w:val="1"/>
+      <w:numFmt w:val="decimal"/>
+      <w:lvlText w:val="%5."/>
+      <w:lvlJc w:val="left"/>
+      <w:pPr>
+        <w:tabs>
+          <w:tab w:val="num" w:pos="3600"/>
+        </w:tabs>
+        <w:ind w:left="3600" w:hanging="360"/>
+      </w:pPr>
+    </w:lvl>
+    <w:lvl w:ilvl="5" w:tentative="1">
+      <w:start w:val="1"/>
+      <w:numFmt w:val="decimal"/>
+      <w:lvlText w:val="%6."/>
+      <w:lvlJc w:val="left"/>
+      <w:pPr>
+        <w:tabs>
+          <w:tab w:val="num" w:pos="4320"/>
+        </w:tabs>
+        <w:ind w:left="4320" w:hanging="360"/>
+      </w:pPr>
+    </w:lvl>
+    <w:lvl w:ilvl="6" w:tentative="1">
+      <w:start w:val="1"/>
+      <w:numFmt w:val="decimal"/>
+      <w:lvlText w:val="%7."/>
+      <w:lvlJc w:val="left"/>
+      <w:pPr>
+        <w:tabs>
+          <w:tab w:val="num" w:pos="5040"/>
+        </w:tabs>
+        <w:ind w:left="5040" w:hanging="360"/>
+      </w:pPr>
+    </w:lvl>
+    <w:lvl w:ilvl="7" w:tentative="1">
+      <w:start w:val="1"/>
+      <w:numFmt w:val="decimal"/>
+      <w:lvlText w:val="%8."/>
+      <w:lvlJc w:val="left"/>
+      <w:pPr>
+        <w:tabs>
+          <w:tab w:val="num" w:pos="5760"/>
+        </w:tabs>
+        <w:ind w:left="5760" w:hanging="360"/>
+      </w:pPr>
+    </w:lvl>
+    <w:lvl w:ilvl="8" w:tentative="1">
+      <w:start w:val="1"/>
+      <w:numFmt w:val="decimal"/>
+      <w:lvlText w:val="%9."/>
+      <w:lvlJc w:val="left"/>
+      <w:pPr>
+        <w:tabs>
+          <w:tab w:val="num" w:pos="6480"/>
+        </w:tabs>
+        <w:ind w:left="6480" w:hanging="360"/>
+      </w:pPr>
+    </w:lvl>
+  </w:abstractNum>
+  <w:abstractNum w:abstractNumId="26" w15:restartNumberingAfterBreak="0">
     <w:nsid w:val="5D553D91"/>
     <w:multiLevelType w:val="hybridMultilevel"/>
     <w:tmpl w:val="6CB8393C"/>
@@ -12727,7 +13908,7 @@
       </w:rPr>
     </w:lvl>
   </w:abstractNum>
-  <w:abstractNum w:abstractNumId="25" w15:restartNumberingAfterBreak="0">
+  <w:abstractNum w:abstractNumId="27" w15:restartNumberingAfterBreak="0">
     <w:nsid w:val="637A19F3"/>
     <w:multiLevelType w:val="hybridMultilevel"/>
     <w:tmpl w:val="6530630E"/>
@@ -12840,7 +14021,7 @@
       </w:rPr>
     </w:lvl>
   </w:abstractNum>
-  <w:abstractNum w:abstractNumId="26" w15:restartNumberingAfterBreak="0">
+  <w:abstractNum w:abstractNumId="28" w15:restartNumberingAfterBreak="0">
     <w:nsid w:val="66687D1D"/>
     <w:multiLevelType w:val="multilevel"/>
     <w:tmpl w:val="F07EAEB4"/>
@@ -12961,7 +14142,7 @@
       </w:rPr>
     </w:lvl>
   </w:abstractNum>
-  <w:abstractNum w:abstractNumId="27" w15:restartNumberingAfterBreak="0">
+  <w:abstractNum w:abstractNumId="29" w15:restartNumberingAfterBreak="0">
     <w:nsid w:val="6AFA4D3E"/>
     <w:multiLevelType w:val="multilevel"/>
     <w:tmpl w:val="0BB0D5DA"/>
@@ -13056,7 +14237,7 @@
       </w:pPr>
     </w:lvl>
   </w:abstractNum>
-  <w:abstractNum w:abstractNumId="28" w15:restartNumberingAfterBreak="0">
+  <w:abstractNum w:abstractNumId="30" w15:restartNumberingAfterBreak="0">
     <w:nsid w:val="6C41366E"/>
     <w:multiLevelType w:val="hybridMultilevel"/>
     <w:tmpl w:val="00B6BA80"/>
@@ -13167,7 +14348,7 @@
       </w:rPr>
     </w:lvl>
   </w:abstractNum>
-  <w:abstractNum w:abstractNumId="29" w15:restartNumberingAfterBreak="0">
+  <w:abstractNum w:abstractNumId="31" w15:restartNumberingAfterBreak="0">
     <w:nsid w:val="75296469"/>
     <w:multiLevelType w:val="hybridMultilevel"/>
     <w:tmpl w:val="D4DCA1C4"/>
@@ -13279,7 +14460,7 @@
       </w:rPr>
     </w:lvl>
   </w:abstractNum>
-  <w:abstractNum w:abstractNumId="30" w15:restartNumberingAfterBreak="0">
+  <w:abstractNum w:abstractNumId="32" w15:restartNumberingAfterBreak="0">
     <w:nsid w:val="79D07372"/>
     <w:multiLevelType w:val="hybridMultilevel"/>
     <w:tmpl w:val="537C27DA"/>
@@ -13392,7 +14573,7 @@
       </w:rPr>
     </w:lvl>
   </w:abstractNum>
-  <w:abstractNum w:abstractNumId="31" w15:restartNumberingAfterBreak="0">
+  <w:abstractNum w:abstractNumId="33" w15:restartNumberingAfterBreak="0">
     <w:nsid w:val="7F083419"/>
     <w:multiLevelType w:val="multilevel"/>
     <w:tmpl w:val="C976477C"/>
@@ -13506,7 +14687,7 @@
     </w:lvl>
   </w:abstractNum>
   <w:num w:numId="1" w16cid:durableId="1326859211">
-    <w:abstractNumId w:val="26"/>
+    <w:abstractNumId w:val="28"/>
   </w:num>
   <w:num w:numId="2" w16cid:durableId="1394542514">
     <w:abstractNumId w:val="11"/>
@@ -13533,7 +14714,7 @@
     <w:abstractNumId w:val="13"/>
   </w:num>
   <w:num w:numId="10" w16cid:durableId="2078551184">
-    <w:abstractNumId w:val="25"/>
+    <w:abstractNumId w:val="27"/>
   </w:num>
   <w:num w:numId="11" w16cid:durableId="896861417">
     <w:abstractNumId w:val="20"/>
@@ -13548,34 +14729,34 @@
     <w:abstractNumId w:val="15"/>
   </w:num>
   <w:num w:numId="15" w16cid:durableId="1738359967">
-    <w:abstractNumId w:val="31"/>
+    <w:abstractNumId w:val="33"/>
   </w:num>
   <w:num w:numId="16" w16cid:durableId="1335911499">
     <w:abstractNumId w:val="19"/>
   </w:num>
   <w:num w:numId="17" w16cid:durableId="1508448683">
-    <w:abstractNumId w:val="30"/>
+    <w:abstractNumId w:val="32"/>
   </w:num>
   <w:num w:numId="18" w16cid:durableId="847141349">
     <w:abstractNumId w:val="17"/>
   </w:num>
   <w:num w:numId="19" w16cid:durableId="353848644">
-    <w:abstractNumId w:val="27"/>
+    <w:abstractNumId w:val="29"/>
   </w:num>
   <w:num w:numId="20" w16cid:durableId="795175790">
     <w:abstractNumId w:val="14"/>
   </w:num>
   <w:num w:numId="21" w16cid:durableId="1523011570">
-    <w:abstractNumId w:val="28"/>
+    <w:abstractNumId w:val="30"/>
   </w:num>
   <w:num w:numId="22" w16cid:durableId="561063922">
-    <w:abstractNumId w:val="23"/>
+    <w:abstractNumId w:val="24"/>
   </w:num>
   <w:num w:numId="23" w16cid:durableId="1624534824">
     <w:abstractNumId w:val="22"/>
   </w:num>
   <w:num w:numId="24" w16cid:durableId="93981340">
-    <w:abstractNumId w:val="29"/>
+    <w:abstractNumId w:val="31"/>
   </w:num>
   <w:num w:numId="25" w16cid:durableId="1263563508">
     <w:abstractNumId w:val="12"/>
@@ -13587,7 +14768,7 @@
     <w:abstractNumId w:val="8"/>
   </w:num>
   <w:num w:numId="28" w16cid:durableId="221136439">
-    <w:abstractNumId w:val="24"/>
+    <w:abstractNumId w:val="26"/>
   </w:num>
   <w:num w:numId="29" w16cid:durableId="1857839165">
     <w:abstractNumId w:val="19"/>
@@ -13633,6 +14814,12 @@
   </w:num>
   <w:num w:numId="34" w16cid:durableId="299843862">
     <w:abstractNumId w:val="6"/>
+  </w:num>
+  <w:num w:numId="35" w16cid:durableId="1173959656">
+    <w:abstractNumId w:val="23"/>
+  </w:num>
+  <w:num w:numId="36" w16cid:durableId="539628056">
+    <w:abstractNumId w:val="25"/>
   </w:num>
 </w:numbering>
 </file>
@@ -14278,7 +15465,6 @@
   <w:style w:type="character" w:default="1" w:styleId="DefaultParagraphFont">
     <w:name w:val="Default Paragraph Font"/>
     <w:uiPriority w:val="1"/>
-    <w:semiHidden/>
     <w:unhideWhenUsed/>
   </w:style>
   <w:style w:type="table" w:default="1" w:styleId="TableNormal">
@@ -14790,7 +15976,7 @@
   <w:font w:name="Symbol">
     <w:panose1 w:val="05050102010706020507"/>
     <w:charset w:val="02"/>
-    <w:family w:val="roman"/>
+    <w:family w:val="decorative"/>
     <w:pitch w:val="variable"/>
     <w:sig w:usb0="00000000" w:usb1="10000000" w:usb2="00000000" w:usb3="00000000" w:csb0="80000000" w:csb1="00000000"/>
   </w:font>
@@ -14810,10 +15996,10 @@
   </w:font>
   <w:font w:name="Wingdings">
     <w:panose1 w:val="05000000000000000000"/>
-    <w:charset w:val="02"/>
-    <w:family w:val="auto"/>
+    <w:charset w:val="4D"/>
+    <w:family w:val="decorative"/>
     <w:pitch w:val="variable"/>
-    <w:sig w:usb0="00000000" w:usb1="10000000" w:usb2="00000000" w:usb3="00000000" w:csb0="80000000" w:csb1="00000000"/>
+    <w:sig w:usb0="00000003" w:usb1="00000000" w:usb2="00000000" w:usb3="00000000" w:csb0="80000001" w:csb1="00000000"/>
   </w:font>
   <w:font w:name="Arial Narrow">
     <w:panose1 w:val="020B0606020202030204"/>
@@ -14869,8 +16055,10 @@
   </w:compat>
   <w:rsids>
     <w:rsidRoot w:val="008A79A5"/>
+    <w:rsid w:val="00116FDE"/>
     <w:rsid w:val="003108EC"/>
     <w:rsid w:val="008A79A5"/>
+    <w:rsid w:val="00D72E01"/>
   </w:rsids>
   <m:mathPr>
     <m:mathFont m:val="Cambria Math"/>
@@ -15609,26 +16797,10 @@
 </file>
 
 <file path=customXml/item2.xml><?xml version="1.0" encoding="utf-8"?>
-<?mso-contentType ?>
-<FormTemplates xmlns="http://schemas.microsoft.com/sharepoint/v3/contenttype/forms">
-  <Display>DocumentLibraryForm</Display>
-  <Edit>DocumentLibraryForm</Edit>
-  <New>DocumentLibraryForm</New>
-</FormTemplates>
+<b:Sources xmlns:b="http://schemas.openxmlformats.org/officeDocument/2006/bibliography" xmlns="http://schemas.openxmlformats.org/officeDocument/2006/bibliography" SelectedStyle="\APASixthEditionOfficeOnline.xsl" StyleName="APA" Version="6"/>
 </file>
 
 <file path=customXml/item3.xml><?xml version="1.0" encoding="utf-8"?>
-<p:properties xmlns:p="http://schemas.microsoft.com/office/2006/metadata/properties" xmlns:xsi="http://www.w3.org/2001/XMLSchema-instance" xmlns:pc="http://schemas.microsoft.com/office/infopath/2007/PartnerControls">
-  <documentManagement>
-    <lcf76f155ced4ddcb4097134ff3c332f xmlns="836958e8-e4a1-4e8a-b060-9cf82d8c62c9">
-      <Terms xmlns="http://schemas.microsoft.com/office/infopath/2007/PartnerControls"/>
-    </lcf76f155ced4ddcb4097134ff3c332f>
-    <TaxCatchAll xmlns="9f954a46-ab4f-4ef1-b72b-8f7e89c4546f" xsi:nil="true"/>
-  </documentManagement>
-</p:properties>
-</file>
-
-<file path=customXml/item4.xml><?xml version="1.0" encoding="utf-8"?>
 <ct:contentTypeSchema xmlns:ct="http://schemas.microsoft.com/office/2006/metadata/contentType" xmlns:ma="http://schemas.microsoft.com/office/2006/metadata/properties/metaAttributes" ct:_="" ma:_="" ma:contentTypeName="Document" ma:contentTypeID="0x0101008C3B3DA25413CC4BABEA74144452FCC1" ma:contentTypeVersion="14" ma:contentTypeDescription="Create a new document." ma:contentTypeScope="" ma:versionID="21ad863c29a2dff229bfccb34ece30e5">
   <xsd:schema xmlns:xsd="http://www.w3.org/2001/XMLSchema" xmlns:xs="http://www.w3.org/2001/XMLSchema" xmlns:p="http://schemas.microsoft.com/office/2006/metadata/properties" xmlns:ns2="836958e8-e4a1-4e8a-b060-9cf82d8c62c9" xmlns:ns3="9f954a46-ab4f-4ef1-b72b-8f7e89c4546f" targetNamespace="http://schemas.microsoft.com/office/2006/metadata/properties" ma:root="true" ma:fieldsID="311c14b8c7519a049965b8d630bfa8b3" ns2:_="" ns3:_="">
     <xsd:import namespace="836958e8-e4a1-4e8a-b060-9cf82d8c62c9"/>
@@ -15843,8 +17015,24 @@
 </ct:contentTypeSchema>
 </file>
 
+<file path=customXml/item4.xml><?xml version="1.0" encoding="utf-8"?>
+<p:properties xmlns:p="http://schemas.microsoft.com/office/2006/metadata/properties" xmlns:xsi="http://www.w3.org/2001/XMLSchema-instance" xmlns:pc="http://schemas.microsoft.com/office/infopath/2007/PartnerControls">
+  <documentManagement>
+    <lcf76f155ced4ddcb4097134ff3c332f xmlns="836958e8-e4a1-4e8a-b060-9cf82d8c62c9">
+      <Terms xmlns="http://schemas.microsoft.com/office/infopath/2007/PartnerControls"/>
+    </lcf76f155ced4ddcb4097134ff3c332f>
+    <TaxCatchAll xmlns="9f954a46-ab4f-4ef1-b72b-8f7e89c4546f" xsi:nil="true"/>
+  </documentManagement>
+</p:properties>
+</file>
+
 <file path=customXml/item5.xml><?xml version="1.0" encoding="utf-8"?>
-<b:Sources xmlns:b="http://schemas.openxmlformats.org/officeDocument/2006/bibliography" xmlns="http://schemas.openxmlformats.org/officeDocument/2006/bibliography" SelectedStyle="\APASixthEditionOfficeOnline.xsl" StyleName="APA" Version="6"/>
+<?mso-contentType ?>
+<FormTemplates xmlns="http://schemas.microsoft.com/sharepoint/v3/contenttype/forms">
+  <Display>DocumentLibraryForm</Display>
+  <Edit>DocumentLibraryForm</Edit>
+  <New>DocumentLibraryForm</New>
+</FormTemplates>
 </file>
 
 <file path=customXml/itemProps1.xml><?xml version="1.0" encoding="utf-8"?>
@@ -15856,25 +17044,14 @@
 </file>
 
 <file path=customXml/itemProps2.xml><?xml version="1.0" encoding="utf-8"?>
-<ds:datastoreItem xmlns:ds="http://schemas.openxmlformats.org/officeDocument/2006/customXml" ds:itemID="{11D495AE-00B0-45EF-A8CE-7DF84361CD4D}">
+<ds:datastoreItem xmlns:ds="http://schemas.openxmlformats.org/officeDocument/2006/customXml" ds:itemID="{307A18E3-1AE8-4AE7-8C42-4DAF3CC5EAF8}">
   <ds:schemaRefs>
-    <ds:schemaRef ds:uri="http://schemas.microsoft.com/sharepoint/v3/contenttype/forms"/>
+    <ds:schemaRef ds:uri="http://schemas.openxmlformats.org/officeDocument/2006/bibliography"/>
   </ds:schemaRefs>
 </ds:datastoreItem>
 </file>
 
 <file path=customXml/itemProps3.xml><?xml version="1.0" encoding="utf-8"?>
-<ds:datastoreItem xmlns:ds="http://schemas.openxmlformats.org/officeDocument/2006/customXml" ds:itemID="{4F5D7882-BBD8-43D6-9733-25D181FF5BF6}">
-  <ds:schemaRefs>
-    <ds:schemaRef ds:uri="http://schemas.microsoft.com/office/2006/metadata/properties"/>
-    <ds:schemaRef ds:uri="http://schemas.microsoft.com/office/infopath/2007/PartnerControls"/>
-    <ds:schemaRef ds:uri="836958e8-e4a1-4e8a-b060-9cf82d8c62c9"/>
-    <ds:schemaRef ds:uri="9f954a46-ab4f-4ef1-b72b-8f7e89c4546f"/>
-  </ds:schemaRefs>
-</ds:datastoreItem>
-</file>
-
-<file path=customXml/itemProps4.xml><?xml version="1.0" encoding="utf-8"?>
 <ds:datastoreItem xmlns:ds="http://schemas.openxmlformats.org/officeDocument/2006/customXml" ds:itemID="{25B524DF-A858-4C98-B0A3-B9E693E564ED}">
   <ds:schemaRefs>
     <ds:schemaRef ds:uri="http://schemas.microsoft.com/office/2006/metadata/contentType"/>
@@ -15893,10 +17070,21 @@
 </ds:datastoreItem>
 </file>
 
+<file path=customXml/itemProps4.xml><?xml version="1.0" encoding="utf-8"?>
+<ds:datastoreItem xmlns:ds="http://schemas.openxmlformats.org/officeDocument/2006/customXml" ds:itemID="{4F5D7882-BBD8-43D6-9733-25D181FF5BF6}">
+  <ds:schemaRefs>
+    <ds:schemaRef ds:uri="http://schemas.microsoft.com/office/2006/metadata/properties"/>
+    <ds:schemaRef ds:uri="http://schemas.microsoft.com/office/infopath/2007/PartnerControls"/>
+    <ds:schemaRef ds:uri="836958e8-e4a1-4e8a-b060-9cf82d8c62c9"/>
+    <ds:schemaRef ds:uri="9f954a46-ab4f-4ef1-b72b-8f7e89c4546f"/>
+  </ds:schemaRefs>
+</ds:datastoreItem>
+</file>
+
 <file path=customXml/itemProps5.xml><?xml version="1.0" encoding="utf-8"?>
-<ds:datastoreItem xmlns:ds="http://schemas.openxmlformats.org/officeDocument/2006/customXml" ds:itemID="{307A18E3-1AE8-4AE7-8C42-4DAF3CC5EAF8}">
+<ds:datastoreItem xmlns:ds="http://schemas.openxmlformats.org/officeDocument/2006/customXml" ds:itemID="{11D495AE-00B0-45EF-A8CE-7DF84361CD4D}">
   <ds:schemaRefs>
-    <ds:schemaRef ds:uri="http://schemas.openxmlformats.org/officeDocument/2006/bibliography"/>
+    <ds:schemaRef ds:uri="http://schemas.microsoft.com/sharepoint/v3/contenttype/forms"/>
   </ds:schemaRefs>
 </ds:datastoreItem>
 </file>
</xml_diff>